<commit_message>
Hanjun is Gao Fu Shuai
</commit_message>
<xml_diff>
--- a/Shuxin/Thesis/thesis.docx
+++ b/Shuxin/Thesis/thesis.docx
@@ -99,11 +99,19 @@
         <w:ind w:firstLineChars="0"/>
       </w:pPr>
       <w:bookmarkStart w:id="0" w:name="OLE_LINK1"/>
-      <w:r>
-        <w:rPr>
-          <w:rFonts w:hint="eastAsia"/>
-        </w:rPr>
-        <w:t>表达式摸板类矩阵库的实现</w:t>
+      <w:proofErr w:type="gramStart"/>
+      <w:r>
+        <w:rPr>
+          <w:rFonts w:hint="eastAsia"/>
+        </w:rPr>
+        <w:t>表达式摸板类</w:t>
+      </w:r>
+      <w:proofErr w:type="gramEnd"/>
+      <w:r>
+        <w:rPr>
+          <w:rFonts w:hint="eastAsia"/>
+        </w:rPr>
+        <w:t>矩阵库的实现</w:t>
       </w:r>
     </w:p>
     <w:p>
@@ -131,6 +139,7 @@
         </w:numPr>
         <w:ind w:firstLineChars="0"/>
       </w:pPr>
+      <w:proofErr w:type="spellStart"/>
       <w:r>
         <w:t>M</w:t>
       </w:r>
@@ -140,6 +149,7 @@
         </w:rPr>
         <w:t>kl</w:t>
       </w:r>
+      <w:proofErr w:type="spellEnd"/>
     </w:p>
     <w:p>
       <w:pPr>
@@ -170,11 +180,19 @@
         </w:rPr>
         <w:t xml:space="preserve"> </w:t>
       </w:r>
-      <w:r>
-        <w:rPr>
-          <w:rFonts w:hint="eastAsia"/>
-        </w:rPr>
-        <w:t>表达式摸板类的封装</w:t>
+      <w:proofErr w:type="gramStart"/>
+      <w:r>
+        <w:rPr>
+          <w:rFonts w:hint="eastAsia"/>
+        </w:rPr>
+        <w:t>表达式摸板类</w:t>
+      </w:r>
+      <w:proofErr w:type="gramEnd"/>
+      <w:r>
+        <w:rPr>
+          <w:rFonts w:hint="eastAsia"/>
+        </w:rPr>
+        <w:t>的封装</w:t>
       </w:r>
     </w:p>
     <w:p/>
@@ -412,7 +430,35 @@
         <w:rPr>
           <w:rFonts w:hint="eastAsia"/>
         </w:rPr>
-        <w:t>深度学习是指利用计算机来创建深层次的人工神经网络计算模型，模拟生物神经网络的结构和功能，建立起复杂的模型进行学习与分析，从而令其可以按照人脑的机制识别图片、文字等信息。神经网络通常由大量的人工神经元联结构成，输入数据在其之间传导与计算</w:t>
+        <w:t>深度学习是指利用计算机来创建深层次的人工神经网络计算模型，模拟生物神经网络的结构和功能，建立</w:t>
+      </w:r>
+      <w:proofErr w:type="gramStart"/>
+      <w:r>
+        <w:rPr>
+          <w:rFonts w:hint="eastAsia"/>
+        </w:rPr>
+        <w:t>起复杂</w:t>
+      </w:r>
+      <w:proofErr w:type="gramEnd"/>
+      <w:r>
+        <w:rPr>
+          <w:rFonts w:hint="eastAsia"/>
+        </w:rPr>
+        <w:t>的模型进行学习与分析，从而令其可以按照人脑的机制识别图片、文字等信息。神经网络通常由大量的人工神经元联结构成，输入数据在</w:t>
+      </w:r>
+      <w:proofErr w:type="gramStart"/>
+      <w:r>
+        <w:rPr>
+          <w:rFonts w:hint="eastAsia"/>
+        </w:rPr>
+        <w:t>其之间</w:t>
+      </w:r>
+      <w:proofErr w:type="gramEnd"/>
+      <w:r>
+        <w:rPr>
+          <w:rFonts w:hint="eastAsia"/>
+        </w:rPr>
+        <w:t>传导与计算</w:t>
       </w:r>
       <w:r>
         <w:rPr>
@@ -437,6 +483,7 @@
         </w:rPr>
         <w:t>年，</w:t>
       </w:r>
+      <w:proofErr w:type="spellStart"/>
       <w:r>
         <w:rPr>
           <w:rFonts w:hint="eastAsia"/>
@@ -446,18 +493,21 @@
       <w:r>
         <w:t>hart</w:t>
       </w:r>
+      <w:proofErr w:type="spellEnd"/>
       <w:r>
         <w:rPr>
           <w:rFonts w:hint="eastAsia"/>
         </w:rPr>
         <w:t>和</w:t>
       </w:r>
+      <w:proofErr w:type="spellStart"/>
       <w:r>
         <w:rPr>
           <w:rFonts w:hint="eastAsia"/>
         </w:rPr>
         <w:t>McCelland</w:t>
       </w:r>
+      <w:proofErr w:type="spellEnd"/>
       <w:r>
         <w:rPr>
           <w:rFonts w:hint="eastAsia"/>
@@ -558,7 +608,21 @@
         <w:rPr>
           <w:rFonts w:hint="eastAsia"/>
         </w:rPr>
-        <w:t>随传播层数的增长呈指数级下降，所以通常多层神经网络只有最后几层学习到了有用的信息，导致其并未表现出比浅层神经网络更好的学习能力；另外</w:t>
+        <w:t>随传播层数的增长呈</w:t>
+      </w:r>
+      <w:proofErr w:type="gramStart"/>
+      <w:r>
+        <w:rPr>
+          <w:rFonts w:hint="eastAsia"/>
+        </w:rPr>
+        <w:t>指数级</w:t>
+      </w:r>
+      <w:proofErr w:type="gramEnd"/>
+      <w:r>
+        <w:rPr>
+          <w:rFonts w:hint="eastAsia"/>
+        </w:rPr>
+        <w:t>下降，所以通常多层神经网络只有最后几层学习到了有用的信息，导致其并未表现出比浅层神经网络更好的学习能力；另外</w:t>
       </w:r>
       <w:r>
         <w:rPr>
@@ -595,12 +659,28 @@
         </w:rPr>
         <w:t>年，</w:t>
       </w:r>
-      <w:r>
-        <w:rPr>
-          <w:rFonts w:hint="eastAsia"/>
-        </w:rPr>
-        <w:t>Yann Lecun</w:t>
-      </w:r>
+      <w:proofErr w:type="spellStart"/>
+      <w:r>
+        <w:rPr>
+          <w:rFonts w:hint="eastAsia"/>
+        </w:rPr>
+        <w:t>Yann</w:t>
+      </w:r>
+      <w:proofErr w:type="spellEnd"/>
+      <w:r>
+        <w:rPr>
+          <w:rFonts w:hint="eastAsia"/>
+        </w:rPr>
+        <w:t xml:space="preserve"> </w:t>
+      </w:r>
+      <w:proofErr w:type="spellStart"/>
+      <w:r>
+        <w:rPr>
+          <w:rFonts w:hint="eastAsia"/>
+        </w:rPr>
+        <w:t>Lecun</w:t>
+      </w:r>
+      <w:proofErr w:type="spellEnd"/>
       <w:r>
         <w:rPr>
           <w:rFonts w:hint="eastAsia"/>
@@ -655,11 +735,33 @@
         </w:rPr>
         <w:t>在卷积层后面添加了子采样层</w:t>
       </w:r>
-      <w:r>
-        <w:rPr>
-          <w:rFonts w:hint="eastAsia"/>
-        </w:rPr>
-        <w:t>进行池化以增加神经网络对图像旋转、偏移的细微差别的鲁棒性。由于图片各个部位对应的卷积窗权值共享，所以极大的降低了参数的数量，加快训练速率，且不易发生过拟合。其卷积的特性在处理二维图像上对边缘信息特征的提取保证了其准确率。</w:t>
+      <w:proofErr w:type="gramStart"/>
+      <w:r>
+        <w:rPr>
+          <w:rFonts w:hint="eastAsia"/>
+        </w:rPr>
+        <w:t>进行池化以</w:t>
+      </w:r>
+      <w:proofErr w:type="gramEnd"/>
+      <w:r>
+        <w:rPr>
+          <w:rFonts w:hint="eastAsia"/>
+        </w:rPr>
+        <w:t>增加神经网络对图像旋转、偏移的细微差别的鲁棒性。由于图片各个部位对应的</w:t>
+      </w:r>
+      <w:proofErr w:type="gramStart"/>
+      <w:r>
+        <w:rPr>
+          <w:rFonts w:hint="eastAsia"/>
+        </w:rPr>
+        <w:t>卷积窗权值</w:t>
+      </w:r>
+      <w:proofErr w:type="gramEnd"/>
+      <w:r>
+        <w:rPr>
+          <w:rFonts w:hint="eastAsia"/>
+        </w:rPr>
+        <w:t>共享，所以极大的降低了参数的数量，加快训练速率，且不易发生过拟合。其卷积的特性在处理二维图像上对边缘信息特征的提取保证了其准确率。</w:t>
       </w:r>
       <w:r>
         <w:rPr>
@@ -700,7 +802,49 @@
         <w:rPr>
           <w:rFonts w:hint="eastAsia"/>
         </w:rPr>
-        <w:t>等人为了克服深层网络误差传播的问题，提出了几种预训练的方法，包括受限玻耳兹曼机、栈式自编码、稀疏编码等方式，利用输入数据对神经网络的权值参数进行非监督的学习</w:t>
+        <w:t>等人为了克服深层网络误差传播的问题，提出了几种</w:t>
+      </w:r>
+      <w:proofErr w:type="gramStart"/>
+      <w:r>
+        <w:rPr>
+          <w:rFonts w:hint="eastAsia"/>
+        </w:rPr>
+        <w:t>预训练</w:t>
+      </w:r>
+      <w:proofErr w:type="gramEnd"/>
+      <w:r>
+        <w:rPr>
+          <w:rFonts w:hint="eastAsia"/>
+        </w:rPr>
+        <w:t>的方法，包括受限玻耳兹曼机、</w:t>
+      </w:r>
+      <w:proofErr w:type="gramStart"/>
+      <w:r>
+        <w:rPr>
+          <w:rFonts w:hint="eastAsia"/>
+        </w:rPr>
+        <w:t>栈</w:t>
+      </w:r>
+      <w:proofErr w:type="gramEnd"/>
+      <w:r>
+        <w:rPr>
+          <w:rFonts w:hint="eastAsia"/>
+        </w:rPr>
+        <w:t>式自编码、稀疏编码等方式，利用输入数据对神经网络的权值参数进行</w:t>
+      </w:r>
+      <w:proofErr w:type="gramStart"/>
+      <w:r>
+        <w:rPr>
+          <w:rFonts w:hint="eastAsia"/>
+        </w:rPr>
+        <w:t>非监督</w:t>
+      </w:r>
+      <w:proofErr w:type="gramEnd"/>
+      <w:r>
+        <w:rPr>
+          <w:rFonts w:hint="eastAsia"/>
+        </w:rPr>
+        <w:t>的学习</w:t>
       </w:r>
       <w:r>
         <w:rPr>
@@ -813,7 +957,21 @@
         <w:rPr>
           <w:rFonts w:hint="eastAsia"/>
         </w:rPr>
-        <w:t>来进行大规模密集型科学计算。英伟达公司最新推出的</w:t>
+        <w:t>来进行大规模密集型科学计算。</w:t>
+      </w:r>
+      <w:proofErr w:type="gramStart"/>
+      <w:r>
+        <w:rPr>
+          <w:rFonts w:hint="eastAsia"/>
+        </w:rPr>
+        <w:t>英伟达</w:t>
+      </w:r>
+      <w:proofErr w:type="gramEnd"/>
+      <w:r>
+        <w:rPr>
+          <w:rFonts w:hint="eastAsia"/>
+        </w:rPr>
+        <w:t>公司最新推出的</w:t>
       </w:r>
       <w:r>
         <w:rPr>
@@ -1030,12 +1188,14 @@
         </w:rPr>
         <w:t>等人使用一种名为</w:t>
       </w:r>
+      <w:proofErr w:type="spellStart"/>
       <w:r>
         <w:rPr>
           <w:rFonts w:hint="eastAsia"/>
         </w:rPr>
         <w:t>DropConnect</w:t>
       </w:r>
+      <w:proofErr w:type="spellEnd"/>
       <w:r>
         <w:rPr>
           <w:rFonts w:hint="eastAsia"/>
@@ -1199,9 +1359,19 @@
         </w:rPr>
         <w:t>等人提出一种名为</w:t>
       </w:r>
-      <w:r>
-        <w:t>”Network In Network”</w:t>
-      </w:r>
+      <w:proofErr w:type="gramStart"/>
+      <w:r>
+        <w:t>”</w:t>
+      </w:r>
+      <w:proofErr w:type="gramEnd"/>
+      <w:r>
+        <w:t>Network In Network</w:t>
+      </w:r>
+      <w:proofErr w:type="gramStart"/>
+      <w:r>
+        <w:t>”</w:t>
+      </w:r>
+      <w:proofErr w:type="gramEnd"/>
       <w:r>
         <w:rPr>
           <w:rFonts w:hint="eastAsia"/>
@@ -1235,11 +1405,19 @@
       <w:r>
         <w:t xml:space="preserve">vec </w:t>
       </w:r>
-      <w:r>
-        <w:rPr>
-          <w:rFonts w:hint="eastAsia"/>
-        </w:rPr>
-        <w:t>是谷歌公司发行的一个用</w:t>
+      <w:proofErr w:type="gramStart"/>
+      <w:r>
+        <w:rPr>
+          <w:rFonts w:hint="eastAsia"/>
+        </w:rPr>
+        <w:t>是谷歌公司</w:t>
+      </w:r>
+      <w:proofErr w:type="gramEnd"/>
+      <w:r>
+        <w:rPr>
+          <w:rFonts w:hint="eastAsia"/>
+        </w:rPr>
+        <w:t>发行的一个用</w:t>
       </w:r>
       <w:r>
         <w:rPr>
@@ -1318,12 +1496,14 @@
         </w:rPr>
         <w:t>为了进行深度学习方面的研究，搭建一个快速、准确、灵活的神经网络平台至关重要。</w:t>
       </w:r>
+      <w:proofErr w:type="spellStart"/>
       <w:r>
         <w:rPr>
           <w:rFonts w:hint="eastAsia"/>
         </w:rPr>
         <w:t>Theano</w:t>
       </w:r>
+      <w:proofErr w:type="spellEnd"/>
       <w:r>
         <w:rPr>
           <w:rFonts w:hint="eastAsia"/>
@@ -1363,12 +1543,14 @@
         </w:rPr>
         <w:t>开发快捷是</w:t>
       </w:r>
+      <w:proofErr w:type="spellStart"/>
       <w:r>
         <w:rPr>
           <w:rFonts w:hint="eastAsia"/>
         </w:rPr>
         <w:t>Theano</w:t>
       </w:r>
+      <w:proofErr w:type="spellEnd"/>
       <w:r>
         <w:rPr>
           <w:rFonts w:hint="eastAsia"/>
@@ -1399,8 +1581,13 @@
         </w:rPr>
         <w:t>，其支持监督学习的前向传递、动态的网络等，同时也支持非监督学习的自组织映射等。使用这个工具箱，用户可以设计、训练神经网络，其最大的特点是具有可视化以及仿真功能。</w:t>
       </w:r>
-      <w:r>
-        <w:t xml:space="preserve">Cuda-convnet </w:t>
+      <w:proofErr w:type="spellStart"/>
+      <w:r>
+        <w:t>Cuda-convnet</w:t>
+      </w:r>
+      <w:proofErr w:type="spellEnd"/>
+      <w:r>
+        <w:t xml:space="preserve"> </w:t>
       </w:r>
       <w:r>
         <w:rPr>
@@ -1465,12 +1652,14 @@
         </w:rPr>
         <w:t>平台与</w:t>
       </w:r>
+      <w:proofErr w:type="spellStart"/>
       <w:r>
         <w:rPr>
           <w:rFonts w:hint="eastAsia"/>
         </w:rPr>
         <w:t>Cuda-convnet</w:t>
       </w:r>
+      <w:proofErr w:type="spellEnd"/>
       <w:r>
         <w:rPr>
           <w:rFonts w:hint="eastAsia"/>
@@ -1520,7 +1709,21 @@
         <w:rPr>
           <w:rFonts w:hint="eastAsia"/>
         </w:rPr>
-        <w:t>实现的机器学习库，它支持深度置信网以及受限玻耳兹曼机。</w:t>
+        <w:t>实现的机器学习库，它支持深度</w:t>
+      </w:r>
+      <w:proofErr w:type="gramStart"/>
+      <w:r>
+        <w:rPr>
+          <w:rFonts w:hint="eastAsia"/>
+        </w:rPr>
+        <w:t>置信网</w:t>
+      </w:r>
+      <w:proofErr w:type="gramEnd"/>
+      <w:r>
+        <w:rPr>
+          <w:rFonts w:hint="eastAsia"/>
+        </w:rPr>
+        <w:t>以及受限玻耳兹曼机。</w:t>
       </w:r>
     </w:p>
     <w:p>
@@ -1684,13 +1887,35 @@
         <w:rPr>
           <w:rFonts w:hint="eastAsia"/>
         </w:rPr>
-        <w:t>类的组成。其中，层的子类包括输入层、隐层与输出层；对于全连接网络，连接的子类包括全连接与稀疏连接。</w:t>
-      </w:r>
-      <w:r>
-        <w:rPr>
-          <w:rFonts w:hint="eastAsia"/>
-        </w:rPr>
-        <w:t>由层与连接构成的有向无环图形成一个完整的神经网络。</w:t>
+        <w:t>类的组成。其中，层的子类包括输入层、</w:t>
+      </w:r>
+      <w:proofErr w:type="gramStart"/>
+      <w:r>
+        <w:rPr>
+          <w:rFonts w:hint="eastAsia"/>
+        </w:rPr>
+        <w:t>隐层与</w:t>
+      </w:r>
+      <w:proofErr w:type="gramEnd"/>
+      <w:r>
+        <w:rPr>
+          <w:rFonts w:hint="eastAsia"/>
+        </w:rPr>
+        <w:t>输出层；对于全连接网络，连接的子类包括全连接与稀疏连接。</w:t>
+      </w:r>
+      <w:proofErr w:type="gramStart"/>
+      <w:r>
+        <w:rPr>
+          <w:rFonts w:hint="eastAsia"/>
+        </w:rPr>
+        <w:t>由层与</w:t>
+      </w:r>
+      <w:proofErr w:type="gramEnd"/>
+      <w:r>
+        <w:rPr>
+          <w:rFonts w:hint="eastAsia"/>
+        </w:rPr>
+        <w:t>连接构成的有向无环图形成一个完整的神经网络。</w:t>
       </w:r>
     </w:p>
     <w:p>
@@ -2249,8 +2474,16 @@
         <w:rPr>
           <w:rFonts w:hint="eastAsia"/>
         </w:rPr>
-        <w:t>Linear Algebra PACKage</w:t>
-      </w:r>
+        <w:t xml:space="preserve">Linear Algebra </w:t>
+      </w:r>
+      <w:proofErr w:type="spellStart"/>
+      <w:r>
+        <w:rPr>
+          <w:rFonts w:hint="eastAsia"/>
+        </w:rPr>
+        <w:t>PACKage</w:t>
+      </w:r>
+      <w:proofErr w:type="spellEnd"/>
       <w:r>
         <w:rPr>
           <w:rFonts w:hint="eastAsia"/>
@@ -2496,42 +2729,50 @@
         </w:rPr>
         <w:t>中的</w:t>
       </w:r>
+      <w:proofErr w:type="spellStart"/>
       <w:r>
         <w:rPr>
           <w:rFonts w:hint="eastAsia"/>
         </w:rPr>
         <w:t>cuBlas</w:t>
       </w:r>
+      <w:proofErr w:type="spellEnd"/>
       <w:r>
         <w:rPr>
           <w:rFonts w:hint="eastAsia"/>
         </w:rPr>
         <w:t>库进行稠密矩阵的运算，</w:t>
       </w:r>
+      <w:proofErr w:type="spellStart"/>
       <w:r>
         <w:rPr>
           <w:rFonts w:hint="eastAsia"/>
         </w:rPr>
         <w:t>cuSparse</w:t>
       </w:r>
+      <w:proofErr w:type="spellEnd"/>
       <w:r>
         <w:rPr>
           <w:rFonts w:hint="eastAsia"/>
         </w:rPr>
         <w:t>库进行稀疏矩阵的运算以及利用</w:t>
       </w:r>
+      <w:proofErr w:type="spellStart"/>
       <w:r>
         <w:rPr>
           <w:rFonts w:hint="eastAsia"/>
         </w:rPr>
         <w:t>cuRand</w:t>
       </w:r>
+      <w:proofErr w:type="spellEnd"/>
+      <w:proofErr w:type="gramStart"/>
       <w:r>
         <w:rPr>
           <w:rFonts w:hint="eastAsia"/>
         </w:rPr>
         <w:t>库作为</w:t>
       </w:r>
+      <w:proofErr w:type="gramEnd"/>
       <w:r>
         <w:rPr>
           <w:rFonts w:hint="eastAsia"/>
@@ -2842,12 +3083,14 @@
         </w:rPr>
         <w:t>函数采用均方差函数，激活函数采用</w:t>
       </w:r>
+      <w:proofErr w:type="spellStart"/>
       <w:r>
         <w:rPr>
           <w:rFonts w:hint="eastAsia"/>
         </w:rPr>
         <w:t>SoftMax</w:t>
       </w:r>
+      <w:proofErr w:type="spellEnd"/>
       <w:r>
         <w:rPr>
           <w:rFonts w:hint="eastAsia"/>
@@ -2912,12 +3155,14 @@
         </w:rPr>
         <w:t xml:space="preserve"> </w:t>
       </w:r>
+      <w:proofErr w:type="gramStart"/>
       <w:r>
         <w:rPr>
           <w:rFonts w:hint="eastAsia"/>
         </w:rPr>
         <w:t>个</w:t>
       </w:r>
+      <w:proofErr w:type="gramEnd"/>
       <w:r>
         <w:rPr>
           <w:rFonts w:hint="eastAsia"/>
@@ -2992,7 +3237,21 @@
         <w:rPr>
           <w:rFonts w:hint="eastAsia"/>
         </w:rPr>
-        <w:t>之后对于除输入层外的每一层进行循环，将上一层得到的激活值与层与层间的权值矩阵做矩阵乘法，得到本层神经元的输出值。对于隐含层，用激活函数</w:t>
+        <w:t>之后对于除输入层外的每一层进行循环，将上一层得到的</w:t>
+      </w:r>
+      <w:proofErr w:type="gramStart"/>
+      <w:r>
+        <w:rPr>
+          <w:rFonts w:hint="eastAsia"/>
+        </w:rPr>
+        <w:t>激活值</w:t>
+      </w:r>
+      <w:proofErr w:type="gramEnd"/>
+      <w:r>
+        <w:rPr>
+          <w:rFonts w:hint="eastAsia"/>
+        </w:rPr>
+        <w:t>与层与层间的权值矩阵做矩阵乘法，得到本层神经元的输出值。对于隐含层，用激活函数</w:t>
       </w:r>
       <w:r>
         <w:rPr>
@@ -3042,12 +3301,14 @@
         </w:rPr>
         <w:t>激活本层神经元的输出值，作为本层神经元的激活值。对于输出层，由于是多分类问题，所以需要用</w:t>
       </w:r>
+      <w:proofErr w:type="spellStart"/>
       <w:r>
         <w:rPr>
           <w:rFonts w:hint="eastAsia"/>
         </w:rPr>
         <w:t>SoftMax</w:t>
       </w:r>
+      <w:proofErr w:type="spellEnd"/>
       <w:r>
         <w:rPr>
           <w:rFonts w:hint="eastAsia"/>
@@ -3089,11 +3350,19 @@
         </w:rPr>
         <w:t>(</w:t>
       </w:r>
-      <w:r>
-        <w:rPr>
-          <w:rFonts w:hint="eastAsia"/>
-        </w:rPr>
-        <w:t>本任务中使用均方差函数</w:t>
+      <w:proofErr w:type="gramStart"/>
+      <w:r>
+        <w:rPr>
+          <w:rFonts w:hint="eastAsia"/>
+        </w:rPr>
+        <w:t>本任务</w:t>
+      </w:r>
+      <w:proofErr w:type="gramEnd"/>
+      <w:r>
+        <w:rPr>
+          <w:rFonts w:hint="eastAsia"/>
+        </w:rPr>
+        <w:t>中使用均方差函数</w:t>
       </w:r>
       <w:r>
         <w:rPr>
@@ -3126,7 +3395,23 @@
           <w:rFonts w:asciiTheme="minorEastAsia" w:hAnsiTheme="minorEastAsia" w:hint="eastAsia"/>
           <w:szCs w:val="21"/>
         </w:rPr>
-        <w:t>在梯度下降法中，每一次迭代都要对权重值与偏置值求导，故计算偏导数是求解过程中的关键步骤。在神经网络中，通常使用误差反向传播算法来计算偏导数。</w:t>
+        <w:t>在梯度下降法中，每一次迭代都要对权重值与偏置值求导，</w:t>
+      </w:r>
+      <w:proofErr w:type="gramStart"/>
+      <w:r>
+        <w:rPr>
+          <w:rFonts w:asciiTheme="minorEastAsia" w:hAnsiTheme="minorEastAsia" w:hint="eastAsia"/>
+          <w:szCs w:val="21"/>
+        </w:rPr>
+        <w:t>故计算</w:t>
+      </w:r>
+      <w:proofErr w:type="gramEnd"/>
+      <w:r>
+        <w:rPr>
+          <w:rFonts w:asciiTheme="minorEastAsia" w:hAnsiTheme="minorEastAsia" w:hint="eastAsia"/>
+          <w:szCs w:val="21"/>
+        </w:rPr>
+        <w:t>偏导数是求解过程中的关键步骤。在神经网络中，通常使用误差反向传播算法来计算偏导数。</w:t>
       </w:r>
       <w:r>
         <w:rPr>
@@ -3648,7 +3933,27 @@
           <w:kern w:val="0"/>
           <w:szCs w:val="21"/>
         </w:rPr>
-        <w:t>神经网络训练算法流程如以下伪代码所示：</w:t>
+        <w:t>神经网络训练算法流程</w:t>
+      </w:r>
+      <w:proofErr w:type="gramStart"/>
+      <w:r>
+        <w:rPr>
+          <w:rFonts w:asciiTheme="minorEastAsia" w:hAnsiTheme="minorEastAsia" w:cs="Arial" w:hint="eastAsia"/>
+          <w:color w:val="000000"/>
+          <w:kern w:val="0"/>
+          <w:szCs w:val="21"/>
+        </w:rPr>
+        <w:t>如以下</w:t>
+      </w:r>
+      <w:proofErr w:type="gramEnd"/>
+      <w:r>
+        <w:rPr>
+          <w:rFonts w:asciiTheme="minorEastAsia" w:hAnsiTheme="minorEastAsia" w:cs="Arial" w:hint="eastAsia"/>
+          <w:color w:val="000000"/>
+          <w:kern w:val="0"/>
+          <w:szCs w:val="21"/>
+        </w:rPr>
+        <w:t>伪代码所示：</w:t>
       </w:r>
     </w:p>
     <w:p>
@@ -3894,7 +4199,21 @@
         <w:rPr>
           <w:rFonts w:hint="eastAsia"/>
         </w:rPr>
-        <w:t>初始化网络权重。网络偏置置零。</w:t>
+        <w:t>初始化网络权重。网络偏置</w:t>
+      </w:r>
+      <w:proofErr w:type="gramStart"/>
+      <w:r>
+        <w:rPr>
+          <w:rFonts w:hint="eastAsia"/>
+        </w:rPr>
+        <w:t>置</w:t>
+      </w:r>
+      <w:proofErr w:type="gramEnd"/>
+      <w:r>
+        <w:rPr>
+          <w:rFonts w:hint="eastAsia"/>
+        </w:rPr>
+        <w:t>零。</w:t>
       </w:r>
     </w:p>
     <w:p>
@@ -3973,12 +4292,14 @@
         </w:rPr>
         <w:t>m</w:t>
       </w:r>
+      <w:proofErr w:type="gramStart"/>
       <w:r>
         <w:rPr>
           <w:rFonts w:hint="eastAsia"/>
         </w:rPr>
         <w:t>个</w:t>
       </w:r>
+      <w:proofErr w:type="gramEnd"/>
       <w:r>
         <w:rPr>
           <w:rFonts w:hint="eastAsia"/>
@@ -5070,7 +5391,21 @@
         <w:rPr>
           <w:rFonts w:hint="eastAsia"/>
         </w:rPr>
-        <w:t>寻找激活值最大的神经元作为该样本输出</w:t>
+        <w:t>寻找</w:t>
+      </w:r>
+      <w:proofErr w:type="gramStart"/>
+      <w:r>
+        <w:rPr>
+          <w:rFonts w:hint="eastAsia"/>
+        </w:rPr>
+        <w:t>激活值</w:t>
+      </w:r>
+      <w:proofErr w:type="gramEnd"/>
+      <w:r>
+        <w:rPr>
+          <w:rFonts w:hint="eastAsia"/>
+        </w:rPr>
+        <w:t>最大的神经元作为该样本输出</w:t>
       </w:r>
     </w:p>
     <w:p>
@@ -6648,11 +6983,19 @@
         </w:rPr>
         <w:t>年</w:t>
       </w:r>
-      <w:r>
-        <w:rPr>
-          <w:rFonts w:hint="eastAsia"/>
-        </w:rPr>
-        <w:t xml:space="preserve">Bengio </w:t>
+      <w:proofErr w:type="spellStart"/>
+      <w:r>
+        <w:rPr>
+          <w:rFonts w:hint="eastAsia"/>
+        </w:rPr>
+        <w:t>Bengio</w:t>
+      </w:r>
+      <w:proofErr w:type="spellEnd"/>
+      <w:r>
+        <w:rPr>
+          <w:rFonts w:hint="eastAsia"/>
+        </w:rPr>
+        <w:t xml:space="preserve"> </w:t>
       </w:r>
       <w:r>
         <w:rPr>
@@ -6684,11 +7027,19 @@
         </w:rPr>
         <w:t>和</w:t>
       </w:r>
-      <w:r>
-        <w:rPr>
-          <w:rFonts w:hint="eastAsia"/>
-        </w:rPr>
-        <w:t xml:space="preserve">Bengio </w:t>
+      <w:proofErr w:type="spellStart"/>
+      <w:r>
+        <w:rPr>
+          <w:rFonts w:hint="eastAsia"/>
+        </w:rPr>
+        <w:t>Bengio</w:t>
+      </w:r>
+      <w:proofErr w:type="spellEnd"/>
+      <w:r>
+        <w:rPr>
+          <w:rFonts w:hint="eastAsia"/>
+        </w:rPr>
+        <w:t xml:space="preserve"> </w:t>
       </w:r>
       <w:r>
         <w:rPr>
@@ -6696,11 +7047,19 @@
         </w:rPr>
         <w:t>发表了基于层次结构的</w:t>
       </w:r>
-      <w:r>
-        <w:rPr>
-          <w:rFonts w:hint="eastAsia"/>
-        </w:rPr>
-        <w:t xml:space="preserve">Softmax </w:t>
+      <w:proofErr w:type="spellStart"/>
+      <w:r>
+        <w:rPr>
+          <w:rFonts w:hint="eastAsia"/>
+        </w:rPr>
+        <w:t>Softmax</w:t>
+      </w:r>
+      <w:proofErr w:type="spellEnd"/>
+      <w:r>
+        <w:rPr>
+          <w:rFonts w:hint="eastAsia"/>
+        </w:rPr>
+        <w:t xml:space="preserve"> </w:t>
       </w:r>
       <w:r>
         <w:rPr>
@@ -6747,8 +7106,13 @@
         </w:rPr>
         <w:t>年，</w:t>
       </w:r>
-      <w:r>
-        <w:t xml:space="preserve">Mikolov </w:t>
+      <w:proofErr w:type="spellStart"/>
+      <w:r>
+        <w:t>Mikolov</w:t>
+      </w:r>
+      <w:proofErr w:type="spellEnd"/>
+      <w:r>
+        <w:t xml:space="preserve"> </w:t>
       </w:r>
       <w:r>
         <w:rPr>
@@ -6852,11 +7216,19 @@
         </w:rPr>
         <w:t>的树状层次结构，使得训练效率进一步提高。</w:t>
       </w:r>
-      <w:r>
-        <w:rPr>
-          <w:rFonts w:hint="eastAsia"/>
-        </w:rPr>
-        <w:t xml:space="preserve">Mikolov </w:t>
+      <w:proofErr w:type="spellStart"/>
+      <w:r>
+        <w:rPr>
+          <w:rFonts w:hint="eastAsia"/>
+        </w:rPr>
+        <w:t>Mikolov</w:t>
+      </w:r>
+      <w:proofErr w:type="spellEnd"/>
+      <w:r>
+        <w:rPr>
+          <w:rFonts w:hint="eastAsia"/>
+        </w:rPr>
+        <w:t xml:space="preserve"> </w:t>
       </w:r>
       <w:r>
         <w:rPr>
@@ -6888,11 +7260,19 @@
         </w:rPr>
         <w:t>会议上，</w:t>
       </w:r>
-      <w:r>
-        <w:rPr>
-          <w:rFonts w:hint="eastAsia"/>
-        </w:rPr>
-        <w:t xml:space="preserve">Mikolov </w:t>
+      <w:proofErr w:type="spellStart"/>
+      <w:r>
+        <w:rPr>
+          <w:rFonts w:hint="eastAsia"/>
+        </w:rPr>
+        <w:t>Mikolov</w:t>
+      </w:r>
+      <w:proofErr w:type="spellEnd"/>
+      <w:r>
+        <w:rPr>
+          <w:rFonts w:hint="eastAsia"/>
+        </w:rPr>
+        <w:t xml:space="preserve"> </w:t>
       </w:r>
       <w:r>
         <w:rPr>
@@ -7316,11 +7696,19 @@
         </w:rPr>
         <w:t>n</w:t>
       </w:r>
-      <w:r>
-        <w:rPr>
-          <w:rFonts w:hint="eastAsia"/>
-        </w:rPr>
-        <w:t>个词。隐含层维度为词汇表达向量空间的维度。输入层与隐含层之间连接</w:t>
+      <w:proofErr w:type="gramStart"/>
+      <w:r>
+        <w:rPr>
+          <w:rFonts w:hint="eastAsia"/>
+        </w:rPr>
+        <w:t>个</w:t>
+      </w:r>
+      <w:proofErr w:type="gramEnd"/>
+      <w:r>
+        <w:rPr>
+          <w:rFonts w:hint="eastAsia"/>
+        </w:rPr>
+        <w:t>词。隐含层维度为词汇表达向量空间的维度。输入层与隐含层之间连接</w:t>
       </w:r>
       <w:r>
         <w:rPr>
@@ -7612,12 +8000,14 @@
         </w:rPr>
         <w:t>的实现——</w:t>
       </w:r>
+      <w:proofErr w:type="spellStart"/>
       <w:r>
         <w:rPr>
           <w:rFonts w:hint="eastAsia"/>
         </w:rPr>
         <w:t>softmax</w:t>
       </w:r>
+      <w:proofErr w:type="spellEnd"/>
       <w:r>
         <w:rPr>
           <w:rFonts w:hint="eastAsia"/>
@@ -7695,12 +8085,14 @@
         </w:rPr>
         <w:t>由于词表大小的数量级往往在百万甚至更多，所以按照普通神经网络的结构对于输出层做</w:t>
       </w:r>
+      <w:proofErr w:type="spellStart"/>
       <w:r>
         <w:rPr>
           <w:rFonts w:hint="eastAsia"/>
         </w:rPr>
         <w:t>softmax</w:t>
       </w:r>
+      <w:proofErr w:type="spellEnd"/>
       <w:r>
         <w:rPr>
           <w:rFonts w:hint="eastAsia"/>
@@ -7719,12 +8111,14 @@
         </w:rPr>
         <w:t>模型来说计算量和时间开销过于昂贵，所以在这里通常采用</w:t>
       </w:r>
+      <w:proofErr w:type="spellStart"/>
       <w:r>
         <w:rPr>
           <w:rFonts w:hint="eastAsia"/>
         </w:rPr>
         <w:t>softmax</w:t>
       </w:r>
+      <w:proofErr w:type="spellEnd"/>
       <w:r>
         <w:rPr>
           <w:rFonts w:hint="eastAsia"/>
@@ -7820,9 +8214,6 @@
       <w:pPr>
         <w:widowControl/>
         <w:jc w:val="center"/>
-        <w:rPr>
-          <w:rFonts w:hint="eastAsia"/>
-        </w:rPr>
       </w:pPr>
       <w:r>
         <w:rPr>
@@ -8082,9 +8473,6 @@
       <w:pPr>
         <w:ind w:firstLine="420"/>
         <w:jc w:val="center"/>
-        <w:rPr>
-          <w:rFonts w:hint="eastAsia"/>
-        </w:rPr>
       </w:pPr>
       <w:r>
         <w:rPr>
@@ -8482,12 +8870,14 @@
         </w:rPr>
         <w:t>对于</w:t>
       </w:r>
+      <w:proofErr w:type="spellStart"/>
       <w:r>
         <w:rPr>
           <w:rFonts w:hint="eastAsia"/>
         </w:rPr>
         <w:t>softmax</w:t>
       </w:r>
+      <w:proofErr w:type="spellEnd"/>
       <w:r>
         <w:rPr>
           <w:rFonts w:hint="eastAsia"/>
@@ -8914,12 +9304,6 @@
         <w:ind w:firstLineChars="200" w:firstLine="420"/>
       </w:pPr>
       <m:oMath>
-        <m:r>
-          <w:rPr>
-            <w:rFonts w:ascii="Cambria Math" w:hAnsi="Cambria Math"/>
-          </w:rPr>
-          <w:tab/>
-        </m:r>
         <m:sSub>
           <m:sSubPr>
             <m:ctrlPr>
@@ -9027,9 +9411,11 @@
         </w:rPr>
         <w:t>(M</w:t>
       </w:r>
+      <w:proofErr w:type="gramStart"/>
       <w:r>
         <w:t>’</w:t>
       </w:r>
+      <w:proofErr w:type="gramEnd"/>
       <w:r>
         <w:rPr>
           <w:rFonts w:hint="eastAsia"/>
@@ -9054,11 +9440,19 @@
         </w:rPr>
         <w:t>W</w:t>
       </w:r>
-      <w:r>
-        <w:rPr>
-          <w:rFonts w:hint="eastAsia"/>
-        </w:rPr>
-        <w:t>次计算操作，开销过大。</w:t>
+      <w:proofErr w:type="gramStart"/>
+      <w:r>
+        <w:rPr>
+          <w:rFonts w:hint="eastAsia"/>
+        </w:rPr>
+        <w:t>次计算</w:t>
+      </w:r>
+      <w:proofErr w:type="gramEnd"/>
+      <w:r>
+        <w:rPr>
+          <w:rFonts w:hint="eastAsia"/>
+        </w:rPr>
+        <w:t>操作，开销过大。</w:t>
       </w:r>
     </w:p>
     <w:p>
@@ -9092,12 +9486,14 @@
       <w:r>
         <w:t xml:space="preserve"> </w:t>
       </w:r>
+      <w:proofErr w:type="spellStart"/>
       <w:r>
         <w:rPr>
           <w:rFonts w:hint="eastAsia"/>
         </w:rPr>
         <w:t>softmax</w:t>
       </w:r>
+      <w:proofErr w:type="spellEnd"/>
       <w:r>
         <w:rPr>
           <w:rFonts w:hint="eastAsia"/>
@@ -9504,7 +9900,6 @@
         </w:tabs>
         <w:jc w:val="center"/>
         <w:rPr>
-          <w:rFonts w:hint="eastAsia"/>
           <w:iCs/>
         </w:rPr>
       </w:pPr>
@@ -10419,7 +10814,6 @@
         </w:tabs>
         <w:ind w:firstLineChars="200" w:firstLine="420"/>
         <w:rPr>
-          <w:rFonts w:hint="eastAsia"/>
           <w:iCs/>
         </w:rPr>
       </w:pPr>
@@ -10459,12 +10853,21 @@
           </m:sub>
         </m:sSub>
       </m:oMath>
+      <w:proofErr w:type="gramStart"/>
       <w:r>
         <w:rPr>
           <w:rFonts w:hint="eastAsia"/>
           <w:iCs/>
         </w:rPr>
-        <w:t>次计算即可得到结果。</w:t>
+        <w:t>次计算</w:t>
+      </w:r>
+      <w:proofErr w:type="gramEnd"/>
+      <w:r>
+        <w:rPr>
+          <w:rFonts w:hint="eastAsia"/>
+          <w:iCs/>
+        </w:rPr>
+        <w:t>即可得到结果。</w:t>
       </w:r>
     </w:p>
     <w:p>
@@ -10840,9 +11243,6 @@
     <w:p>
       <w:pPr>
         <w:widowControl/>
-        <w:rPr>
-          <w:rFonts w:hint="eastAsia"/>
-        </w:rPr>
       </w:pPr>
       <w:r>
         <w:rPr>
@@ -10876,12 +11276,14 @@
         </w:rPr>
         <w:t>的输出层做</w:t>
       </w:r>
+      <w:proofErr w:type="spellStart"/>
       <w:r>
         <w:rPr>
           <w:rFonts w:hint="eastAsia"/>
         </w:rPr>
         <w:t>softmax</w:t>
       </w:r>
+      <w:proofErr w:type="spellEnd"/>
       <w:r>
         <w:rPr>
           <w:rFonts w:hint="eastAsia"/>
@@ -10966,9 +11368,6 @@
         </w:numPr>
         <w:ind w:firstLineChars="0"/>
         <w:jc w:val="center"/>
-        <w:rPr>
-          <w:rFonts w:hint="eastAsia"/>
-        </w:rPr>
       </w:pPr>
       <w:r>
         <w:rPr>
@@ -11638,7 +12037,6 @@
         <w:widowControl/>
         <w:ind w:firstLine="360"/>
         <w:rPr>
-          <w:rFonts w:hint="eastAsia"/>
           <w:iCs/>
         </w:rPr>
       </w:pPr>
@@ -11722,9 +12120,6 @@
       <w:pPr>
         <w:widowControl/>
         <w:ind w:firstLine="360"/>
-        <w:rPr>
-          <w:rFonts w:hint="eastAsia"/>
-        </w:rPr>
       </w:pPr>
     </w:p>
     <w:p>
@@ -11732,7 +12127,6 @@
         <w:widowControl/>
         <w:ind w:firstLine="360"/>
         <w:rPr>
-          <w:rFonts w:hint="eastAsia"/>
           <w:iCs/>
         </w:rPr>
       </w:pPr>
@@ -11741,18 +12135,12 @@
       <w:pPr>
         <w:widowControl/>
         <w:ind w:firstLine="360"/>
-        <w:rPr>
-          <w:rFonts w:hint="eastAsia"/>
-        </w:rPr>
       </w:pPr>
     </w:p>
     <w:p>
       <w:pPr>
         <w:widowControl/>
         <w:jc w:val="center"/>
-        <w:rPr>
-          <w:rFonts w:hint="eastAsia"/>
-        </w:rPr>
       </w:pPr>
     </w:p>
     <w:p>
@@ -11778,9 +12166,6 @@
     <w:p>
       <w:pPr>
         <w:widowControl/>
-        <w:rPr>
-          <w:rFonts w:hint="eastAsia"/>
-        </w:rPr>
       </w:pPr>
     </w:p>
     <w:p>
@@ -11871,7 +12256,21 @@
         <w:rPr>
           <w:rFonts w:hint="eastAsia"/>
         </w:rPr>
-        <w:t>年深度置信网的训练算法提出以前，基于生物学研究成果，由</w:t>
+        <w:t>年深度</w:t>
+      </w:r>
+      <w:proofErr w:type="gramStart"/>
+      <w:r>
+        <w:rPr>
+          <w:rFonts w:hint="eastAsia"/>
+        </w:rPr>
+        <w:t>置信网</w:t>
+      </w:r>
+      <w:proofErr w:type="gramEnd"/>
+      <w:r>
+        <w:rPr>
+          <w:rFonts w:hint="eastAsia"/>
+        </w:rPr>
+        <w:t>的训练算法提出以前，基于生物学研究成果，由</w:t>
       </w:r>
       <w:r>
         <w:rPr>
@@ -11885,6 +12284,7 @@
         </w:rPr>
         <w:t>、</w:t>
       </w:r>
+      <w:proofErr w:type="spellStart"/>
       <w:r>
         <w:rPr>
           <w:rFonts w:hint="eastAsia"/>
@@ -11897,17 +12297,33 @@
         </w:rPr>
         <w:t>Cun</w:t>
       </w:r>
-      <w:r>
-        <w:rPr>
-          <w:rFonts w:hint="eastAsia"/>
-        </w:rPr>
-        <w:t>等人提出并发展的卷积神经网络是为数不多的，可以在避免过拟合情况下，进行多隐层训练的神经网络，具有结构简单、训练参数少和适应性强等特点。特别是在图像识别领域，可以直接对二维图像（而无需一维化）进行建模，对平移、比例缩放、倾斜或者共他形式的变形具有高度不变性。</w:t>
+      <w:proofErr w:type="spellEnd"/>
+      <w:r>
+        <w:rPr>
+          <w:rFonts w:hint="eastAsia"/>
+        </w:rPr>
+        <w:t>等人提出并发展的卷积神经网络是为数不多的，可以在避免过拟合情况下，进行多</w:t>
+      </w:r>
+      <w:proofErr w:type="gramStart"/>
+      <w:r>
+        <w:rPr>
+          <w:rFonts w:hint="eastAsia"/>
+        </w:rPr>
+        <w:t>隐层训练</w:t>
+      </w:r>
+      <w:proofErr w:type="gramEnd"/>
+      <w:r>
+        <w:rPr>
+          <w:rFonts w:hint="eastAsia"/>
+        </w:rPr>
+        <w:t>的神经网络，具有结构简单、训练参数少和适应性强等特点。特别是在图像识别领域，可以直接对二维图像（而无需一维化）进行建模，对平移、比例缩放、倾斜或者共他形式的变形具有高度不变性。</w:t>
       </w:r>
     </w:p>
     <w:p>
       <w:pPr>
         <w:ind w:firstLine="420"/>
       </w:pPr>
+      <w:proofErr w:type="spellStart"/>
       <w:r>
         <w:rPr>
           <w:rFonts w:hint="eastAsia"/>
@@ -11920,6 +12336,7 @@
         </w:rPr>
         <w:t>Cun</w:t>
       </w:r>
+      <w:proofErr w:type="spellEnd"/>
       <w:r>
         <w:rPr>
           <w:rFonts w:hint="eastAsia"/>
@@ -12192,11 +12609,19 @@
         </w:rPr>
         <w:t>大小。填充操作的目的是希望图片边缘的明显特征能够出现在</w:t>
       </w:r>
-      <w:r>
-        <w:rPr>
-          <w:rFonts w:hint="eastAsia"/>
-        </w:rPr>
-        <w:t>最高层特征监测子感受野</w:t>
+      <w:proofErr w:type="gramStart"/>
+      <w:r>
+        <w:rPr>
+          <w:rFonts w:hint="eastAsia"/>
+        </w:rPr>
+        <w:t>最</w:t>
+      </w:r>
+      <w:proofErr w:type="gramEnd"/>
+      <w:r>
+        <w:rPr>
+          <w:rFonts w:hint="eastAsia"/>
+        </w:rPr>
+        <w:t>高层特征监测子感受野</w:t>
       </w:r>
       <w:r>
         <w:rPr>
@@ -12618,7 +13043,35 @@
         <w:rPr>
           <w:rFonts w:hint="eastAsia"/>
         </w:rPr>
-        <w:t>本层得到的特征图片表示的是上一层提取到特征图片的不同组合</w:t>
+        <w:t>本</w:t>
+      </w:r>
+      <w:proofErr w:type="gramStart"/>
+      <w:r>
+        <w:rPr>
+          <w:rFonts w:hint="eastAsia"/>
+        </w:rPr>
+        <w:t>层得到</w:t>
+      </w:r>
+      <w:proofErr w:type="gramEnd"/>
+      <w:r>
+        <w:rPr>
+          <w:rFonts w:hint="eastAsia"/>
+        </w:rPr>
+        <w:t>的特征图片表示的是上一层提取</w:t>
+      </w:r>
+      <w:proofErr w:type="gramStart"/>
+      <w:r>
+        <w:rPr>
+          <w:rFonts w:hint="eastAsia"/>
+        </w:rPr>
+        <w:t>到特征</w:t>
+      </w:r>
+      <w:proofErr w:type="gramEnd"/>
+      <w:r>
+        <w:rPr>
+          <w:rFonts w:hint="eastAsia"/>
+        </w:rPr>
+        <w:t>图片的不同组合</w:t>
       </w:r>
       <w:r>
         <w:rPr>
@@ -12778,7 +13231,21 @@
         <w:rPr>
           <w:rFonts w:hint="eastAsia"/>
         </w:rPr>
-        <w:t>操作后，得到展开后的图像，在做前向传播时即可直接与权值矩阵相乘，得到原图与权值矩阵进行卷积后的效果。在反向传播时，直接将误差信号与权值矩阵相乘，得到被展开的误差信号，此时做</w:t>
+        <w:t>操作后，得到展开后的图像，在做前向传播时即可直接与权值矩阵相乘，得到原图与权值矩阵进行卷积后的效果。在反向传播时，直接将误差信号与权值矩阵相乘，得到</w:t>
+      </w:r>
+      <w:proofErr w:type="gramStart"/>
+      <w:r>
+        <w:rPr>
+          <w:rFonts w:hint="eastAsia"/>
+        </w:rPr>
+        <w:t>被展开</w:t>
+      </w:r>
+      <w:proofErr w:type="gramEnd"/>
+      <w:r>
+        <w:rPr>
+          <w:rFonts w:hint="eastAsia"/>
+        </w:rPr>
+        <w:t>的误差信号，此时做</w:t>
       </w:r>
       <w:r>
         <w:rPr>
@@ -13412,6 +13879,7 @@
         </w:rPr>
         <w:t>，</w:t>
       </w:r>
+      <w:proofErr w:type="gramStart"/>
       <w:r>
         <w:rPr>
           <w:rFonts w:hint="eastAsia"/>
@@ -13422,12 +13890,115 @@
         <w:rPr>
           <w:rFonts w:hint="eastAsia"/>
         </w:rPr>
+        <w:t>大小</w:t>
+      </w:r>
+      <w:proofErr w:type="gramEnd"/>
+      <w:r>
+        <w:rPr>
+          <w:rFonts w:hint="eastAsia"/>
+        </w:rPr>
+        <w:t>为</w:t>
+      </w:r>
+      <w:r>
+        <w:rPr>
+          <w:rFonts w:hint="eastAsia"/>
+        </w:rPr>
+        <w:t>F.S</w:t>
+      </w:r>
+      <w:r>
+        <w:rPr>
+          <w:rFonts w:hint="eastAsia"/>
+        </w:rPr>
+        <w:t>×</w:t>
+      </w:r>
+      <w:r>
+        <w:rPr>
+          <w:rFonts w:hint="eastAsia"/>
+        </w:rPr>
+        <w:t>F.S</w:t>
+      </w:r>
+      <w:r>
+        <w:rPr>
+          <w:rFonts w:hint="eastAsia"/>
+        </w:rPr>
+        <w:t>的</w:t>
+      </w:r>
+      <w:r>
+        <w:rPr>
+          <w:rFonts w:hint="eastAsia"/>
+        </w:rPr>
+        <w:t>卷积窗口在</w:t>
+      </w:r>
+      <w:r>
+        <w:rPr>
+          <w:rFonts w:hint="eastAsia"/>
+        </w:rPr>
         <w:t>大小为</w:t>
       </w:r>
       <w:r>
         <w:rPr>
           <w:rFonts w:hint="eastAsia"/>
         </w:rPr>
+        <w:t>I.H</w:t>
+      </w:r>
+      <w:r>
+        <w:rPr>
+          <w:rFonts w:hint="eastAsia"/>
+        </w:rPr>
+        <w:t>×</w:t>
+      </w:r>
+      <w:r>
+        <w:rPr>
+          <w:rFonts w:hint="eastAsia"/>
+        </w:rPr>
+        <w:t>I.W</w:t>
+      </w:r>
+      <w:r>
+        <w:rPr>
+          <w:rFonts w:hint="eastAsia"/>
+        </w:rPr>
+        <w:t>，通道数为</w:t>
+      </w:r>
+      <w:r>
+        <w:rPr>
+          <w:rFonts w:hint="eastAsia"/>
+        </w:rPr>
+        <w:t>I.C</w:t>
+      </w:r>
+      <w:r>
+        <w:rPr>
+          <w:rFonts w:hint="eastAsia"/>
+        </w:rPr>
+        <w:t>的输入</w:t>
+      </w:r>
+      <w:r>
+        <w:rPr>
+          <w:rFonts w:hint="eastAsia"/>
+        </w:rPr>
+        <w:t>图像</w:t>
+      </w:r>
+      <w:r>
+        <w:rPr>
+          <w:rFonts w:hint="eastAsia"/>
+        </w:rPr>
+        <w:t>上滑动，将每次采样得到的</w:t>
+      </w:r>
+      <w:r>
+        <w:rPr>
+          <w:rFonts w:hint="eastAsia"/>
+        </w:rPr>
+        <w:t>F.C</w:t>
+      </w:r>
+      <w:r>
+        <w:rPr>
+          <w:rFonts w:hint="eastAsia"/>
+        </w:rPr>
+        <w:t>×</w:t>
+      </w:r>
+      <w:r>
+        <w:rPr>
+          <w:rFonts w:hint="eastAsia"/>
+        </w:rPr>
         <w:t>F.S</w:t>
       </w:r>
       <w:r>
@@ -13442,111 +14013,25 @@
         </w:rPr>
         <w:t>F.S</w:t>
       </w:r>
-      <w:r>
-        <w:rPr>
-          <w:rFonts w:hint="eastAsia"/>
-        </w:rPr>
-        <w:t>的</w:t>
-      </w:r>
-      <w:r>
-        <w:rPr>
-          <w:rFonts w:hint="eastAsia"/>
-        </w:rPr>
-        <w:t>卷积窗口在</w:t>
-      </w:r>
-      <w:r>
-        <w:rPr>
-          <w:rFonts w:hint="eastAsia"/>
-        </w:rPr>
-        <w:t>大小为</w:t>
-      </w:r>
-      <w:r>
-        <w:rPr>
-          <w:rFonts w:hint="eastAsia"/>
-        </w:rPr>
-        <w:t>I.H</w:t>
-      </w:r>
-      <w:r>
-        <w:rPr>
-          <w:rFonts w:hint="eastAsia"/>
-        </w:rPr>
-        <w:t>×</w:t>
-      </w:r>
-      <w:r>
-        <w:rPr>
-          <w:rFonts w:hint="eastAsia"/>
-        </w:rPr>
-        <w:t>I.W</w:t>
-      </w:r>
-      <w:r>
-        <w:rPr>
-          <w:rFonts w:hint="eastAsia"/>
-        </w:rPr>
-        <w:t>，通道数为</w:t>
-      </w:r>
-      <w:r>
-        <w:rPr>
-          <w:rFonts w:hint="eastAsia"/>
-        </w:rPr>
-        <w:t>I.C</w:t>
-      </w:r>
-      <w:r>
-        <w:rPr>
-          <w:rFonts w:hint="eastAsia"/>
-        </w:rPr>
-        <w:t>的输入</w:t>
-      </w:r>
-      <w:r>
-        <w:rPr>
-          <w:rFonts w:hint="eastAsia"/>
-        </w:rPr>
-        <w:t>图像</w:t>
-      </w:r>
-      <w:r>
-        <w:rPr>
-          <w:rFonts w:hint="eastAsia"/>
-        </w:rPr>
-        <w:t>上滑动，将每次采样得到的</w:t>
-      </w:r>
-      <w:r>
-        <w:rPr>
-          <w:rFonts w:hint="eastAsia"/>
-        </w:rPr>
-        <w:t>F.C</w:t>
-      </w:r>
-      <w:r>
-        <w:rPr>
-          <w:rFonts w:hint="eastAsia"/>
-        </w:rPr>
-        <w:t>×</w:t>
-      </w:r>
-      <w:r>
-        <w:rPr>
-          <w:rFonts w:hint="eastAsia"/>
-        </w:rPr>
-        <w:t>F.S</w:t>
-      </w:r>
-      <w:r>
-        <w:rPr>
-          <w:rFonts w:hint="eastAsia"/>
-        </w:rPr>
-        <w:t>×</w:t>
-      </w:r>
-      <w:r>
-        <w:rPr>
-          <w:rFonts w:hint="eastAsia"/>
-        </w:rPr>
-        <w:t>F.S</w:t>
-      </w:r>
-      <w:r>
-        <w:rPr>
-          <w:rFonts w:hint="eastAsia"/>
-        </w:rPr>
-        <w:t>个数值依次填入</w:t>
-      </w:r>
+      <w:proofErr w:type="gramStart"/>
+      <w:r>
+        <w:rPr>
+          <w:rFonts w:hint="eastAsia"/>
+        </w:rPr>
+        <w:t>个</w:t>
+      </w:r>
+      <w:proofErr w:type="gramEnd"/>
+      <w:r>
+        <w:rPr>
+          <w:rFonts w:hint="eastAsia"/>
+        </w:rPr>
+        <w:t>数值依次填入</w:t>
+      </w:r>
+      <w:proofErr w:type="spellStart"/>
       <w:r>
         <w:t>Col_data</w:t>
       </w:r>
+      <w:proofErr w:type="spellEnd"/>
       <w:r>
         <w:rPr>
           <w:rFonts w:hint="eastAsia"/>
@@ -13559,9 +14044,11 @@
         </w:rPr>
         <w:t>采样完毕后，可得到将输入图像按照卷积顺序展开的完整</w:t>
       </w:r>
+      <w:proofErr w:type="spellStart"/>
       <w:r>
         <w:t>Col_data</w:t>
       </w:r>
+      <w:proofErr w:type="spellEnd"/>
       <w:r>
         <w:rPr>
           <w:rFonts w:hint="eastAsia"/>
@@ -14298,11 +14785,19 @@
         </w:rPr>
         <w:t>前向传播时的</w:t>
       </w:r>
-      <w:r>
-        <w:rPr>
-          <w:rFonts w:hint="eastAsia"/>
-        </w:rPr>
-        <w:t>激活值对权重进行更新。</w:t>
+      <w:proofErr w:type="gramStart"/>
+      <w:r>
+        <w:rPr>
+          <w:rFonts w:hint="eastAsia"/>
+        </w:rPr>
+        <w:t>激活值</w:t>
+      </w:r>
+      <w:proofErr w:type="gramEnd"/>
+      <w:r>
+        <w:rPr>
+          <w:rFonts w:hint="eastAsia"/>
+        </w:rPr>
+        <w:t>对权重进行更新。</w:t>
       </w:r>
       <w:r>
         <w:rPr>
@@ -14322,12 +14817,14 @@
         </w:rPr>
         <w:t>神经元</w:t>
       </w:r>
+      <w:proofErr w:type="gramStart"/>
       <w:r>
         <w:rPr>
           <w:rFonts w:hint="eastAsia"/>
         </w:rPr>
         <w:t>激活值</w:t>
       </w:r>
+      <w:proofErr w:type="gramEnd"/>
       <w:r>
         <w:rPr>
           <w:rFonts w:hint="eastAsia"/>
@@ -14992,7 +15489,21 @@
         <w:rPr>
           <w:rFonts w:hint="eastAsia"/>
         </w:rPr>
-        <w:t>，显存大小为</w:t>
+        <w:t>，显</w:t>
+      </w:r>
+      <w:proofErr w:type="gramStart"/>
+      <w:r>
+        <w:rPr>
+          <w:rFonts w:hint="eastAsia"/>
+        </w:rPr>
+        <w:t>存大小</w:t>
+      </w:r>
+      <w:proofErr w:type="gramEnd"/>
+      <w:r>
+        <w:rPr>
+          <w:rFonts w:hint="eastAsia"/>
+        </w:rPr>
+        <w:t>为</w:t>
       </w:r>
       <w:r>
         <w:rPr>
@@ -15053,9 +15564,11 @@
         </w:rPr>
         <w:t>MNIST (</w:t>
       </w:r>
+      <w:proofErr w:type="spellStart"/>
       <w:r>
         <w:t>LeCun</w:t>
       </w:r>
+      <w:proofErr w:type="spellEnd"/>
       <w:r>
         <w:rPr>
           <w:rFonts w:hint="eastAsia"/>
@@ -15385,7 +15898,21 @@
         <w:rPr>
           <w:rFonts w:hint="eastAsia"/>
         </w:rPr>
-        <w:t>由于采用批训练梯度下降</w:t>
+        <w:t>由于采用</w:t>
+      </w:r>
+      <w:proofErr w:type="gramStart"/>
+      <w:r>
+        <w:rPr>
+          <w:rFonts w:hint="eastAsia"/>
+        </w:rPr>
+        <w:t>批训练</w:t>
+      </w:r>
+      <w:proofErr w:type="gramEnd"/>
+      <w:r>
+        <w:rPr>
+          <w:rFonts w:hint="eastAsia"/>
+        </w:rPr>
+        <w:t>梯度下降</w:t>
       </w:r>
       <w:r>
         <w:rPr>
@@ -15423,24 +15950,28 @@
         </w:rPr>
         <w:t>函数，输出层使用</w:t>
       </w:r>
+      <w:proofErr w:type="spellStart"/>
       <w:r>
         <w:rPr>
           <w:rFonts w:hint="eastAsia"/>
         </w:rPr>
         <w:t>Softmax</w:t>
       </w:r>
+      <w:proofErr w:type="spellEnd"/>
       <w:r>
         <w:rPr>
           <w:rFonts w:hint="eastAsia"/>
         </w:rPr>
         <w:t>函数。目标函数为</w:t>
       </w:r>
+      <w:proofErr w:type="spellStart"/>
       <w:r>
         <w:rPr>
           <w:rFonts w:hint="eastAsia"/>
         </w:rPr>
         <w:t>Logloss</w:t>
       </w:r>
+      <w:proofErr w:type="spellEnd"/>
       <w:r>
         <w:rPr>
           <w:rFonts w:hint="eastAsia"/>
@@ -15579,7 +16110,15 @@
               <w:jc w:val="center"/>
             </w:pPr>
             <w:r>
-              <w:t>Matlab Deeplearning Toolbox</w:t>
+              <w:t xml:space="preserve">Matlab </w:t>
+            </w:r>
+            <w:proofErr w:type="spellStart"/>
+            <w:r>
+              <w:t>Deeplearning</w:t>
+            </w:r>
+            <w:proofErr w:type="spellEnd"/>
+            <w:r>
+              <w:t xml:space="preserve"> Toolbox</w:t>
             </w:r>
           </w:p>
         </w:tc>
@@ -15593,9 +16132,6 @@
                 <w:tab w:val="left" w:pos="5175"/>
               </w:tabs>
               <w:jc w:val="center"/>
-              <w:rPr>
-                <w:rFonts w:hint="eastAsia"/>
-              </w:rPr>
             </w:pPr>
           </w:p>
         </w:tc>
@@ -15611,10 +16147,8 @@
                 <w:tab w:val="left" w:pos="5175"/>
               </w:tabs>
               <w:jc w:val="center"/>
-              <w:rPr>
-                <w:rFonts w:hint="eastAsia"/>
-              </w:rPr>
             </w:pPr>
+            <w:proofErr w:type="spellStart"/>
             <w:r>
               <w:t>O</w:t>
             </w:r>
@@ -15624,6 +16158,7 @@
               </w:rPr>
               <w:t>pencv</w:t>
             </w:r>
+            <w:proofErr w:type="spellEnd"/>
           </w:p>
         </w:tc>
         <w:tc>
@@ -15636,9 +16171,6 @@
                 <w:tab w:val="left" w:pos="5175"/>
               </w:tabs>
               <w:jc w:val="center"/>
-              <w:rPr>
-                <w:rFonts w:hint="eastAsia"/>
-              </w:rPr>
             </w:pPr>
           </w:p>
         </w:tc>
@@ -15654,10 +16186,8 @@
                 <w:tab w:val="left" w:pos="5175"/>
               </w:tabs>
               <w:jc w:val="center"/>
-              <w:rPr>
-                <w:rFonts w:hint="eastAsia"/>
-              </w:rPr>
             </w:pPr>
+            <w:proofErr w:type="spellStart"/>
             <w:r>
               <w:t>C</w:t>
             </w:r>
@@ -15667,6 +16197,7 @@
               </w:rPr>
               <w:t>affe</w:t>
             </w:r>
+            <w:proofErr w:type="spellEnd"/>
           </w:p>
         </w:tc>
         <w:tc>
@@ -15679,9 +16210,6 @@
                 <w:tab w:val="left" w:pos="5175"/>
               </w:tabs>
               <w:jc w:val="center"/>
-              <w:rPr>
-                <w:rFonts w:hint="eastAsia"/>
-              </w:rPr>
             </w:pPr>
           </w:p>
         </w:tc>
@@ -15697,15 +16225,20 @@
                 <w:tab w:val="left" w:pos="5175"/>
               </w:tabs>
               <w:jc w:val="center"/>
-              <w:rPr>
-                <w:rFonts w:hint="eastAsia"/>
-              </w:rPr>
             </w:pPr>
+            <w:proofErr w:type="spellStart"/>
             <w:r>
               <w:rPr>
                 <w:rFonts w:hint="eastAsia"/>
               </w:rPr>
-              <w:t>IECABrain + 1 thread</w:t>
+              <w:t>IECABrain</w:t>
+            </w:r>
+            <w:proofErr w:type="spellEnd"/>
+            <w:r>
+              <w:rPr>
+                <w:rFonts w:hint="eastAsia"/>
+              </w:rPr>
+              <w:t xml:space="preserve"> + 1 thread</w:t>
             </w:r>
           </w:p>
         </w:tc>
@@ -15719,9 +16252,6 @@
                 <w:tab w:val="left" w:pos="5175"/>
               </w:tabs>
               <w:jc w:val="center"/>
-              <w:rPr>
-                <w:rFonts w:hint="eastAsia"/>
-              </w:rPr>
             </w:pPr>
           </w:p>
         </w:tc>
@@ -15740,15 +16270,20 @@
                 <w:tab w:val="left" w:pos="5175"/>
               </w:tabs>
               <w:jc w:val="center"/>
-              <w:rPr>
-                <w:rFonts w:hint="eastAsia"/>
-              </w:rPr>
             </w:pPr>
+            <w:proofErr w:type="spellStart"/>
             <w:r>
               <w:rPr>
                 <w:rFonts w:hint="eastAsia"/>
               </w:rPr>
-              <w:t>IECABrain + 3 threads</w:t>
+              <w:t>IECABrain</w:t>
+            </w:r>
+            <w:proofErr w:type="spellEnd"/>
+            <w:r>
+              <w:rPr>
+                <w:rFonts w:hint="eastAsia"/>
+              </w:rPr>
+              <w:t xml:space="preserve"> + 3 threads</w:t>
             </w:r>
           </w:p>
         </w:tc>
@@ -15762,9 +16297,6 @@
                 <w:tab w:val="left" w:pos="5175"/>
               </w:tabs>
               <w:jc w:val="center"/>
-              <w:rPr>
-                <w:rFonts w:hint="eastAsia"/>
-              </w:rPr>
             </w:pPr>
           </w:p>
         </w:tc>
@@ -15777,9 +16309,6 @@
         </w:tabs>
         <w:ind w:firstLineChars="200" w:firstLine="420"/>
         <w:jc w:val="center"/>
-        <w:rPr>
-          <w:rFonts w:hint="eastAsia"/>
-        </w:rPr>
       </w:pPr>
     </w:p>
     <w:p>
@@ -15818,11 +16347,6 @@
       </w:r>
     </w:p>
     <w:p>
-      <w:pPr>
-        <w:rPr>
-          <w:rFonts w:hint="eastAsia"/>
-        </w:rPr>
-      </w:pPr>
       <w:r>
         <w:tab/>
       </w:r>
@@ -15832,12 +16356,14 @@
         </w:rPr>
         <w:t>其中</w:t>
       </w:r>
+      <w:proofErr w:type="spellStart"/>
       <w:r>
         <w:rPr>
           <w:rFonts w:hint="eastAsia"/>
         </w:rPr>
         <w:t>caffe</w:t>
       </w:r>
+      <w:proofErr w:type="spellEnd"/>
       <w:r>
         <w:rPr>
           <w:rFonts w:hint="eastAsia"/>
@@ -15884,8 +16410,23 @@
         <w:rPr>
           <w:rFonts w:hint="eastAsia"/>
         </w:rPr>
-        <w:t>，故时间差距较小。</w:t>
-      </w:r>
+        <w:t>，</w:t>
+      </w:r>
+      <w:proofErr w:type="gramStart"/>
+      <w:r>
+        <w:rPr>
+          <w:rFonts w:hint="eastAsia"/>
+        </w:rPr>
+        <w:t>故时间</w:t>
+      </w:r>
+      <w:proofErr w:type="gramEnd"/>
+      <w:r>
+        <w:rPr>
+          <w:rFonts w:hint="eastAsia"/>
+        </w:rPr>
+        <w:t>差距较小。</w:t>
+      </w:r>
+      <w:proofErr w:type="spellStart"/>
       <w:r>
         <w:t>C</w:t>
       </w:r>
@@ -15895,6 +16436,7 @@
         </w:rPr>
         <w:t>affe</w:t>
       </w:r>
+      <w:proofErr w:type="spellEnd"/>
       <w:r>
         <w:rPr>
           <w:rFonts w:hint="eastAsia"/>
@@ -16030,10 +16572,8 @@
                 <w:tab w:val="left" w:pos="5175"/>
               </w:tabs>
               <w:jc w:val="center"/>
-              <w:rPr>
-                <w:rFonts w:hint="eastAsia"/>
-              </w:rPr>
             </w:pPr>
+            <w:proofErr w:type="spellStart"/>
             <w:r>
               <w:t>C</w:t>
             </w:r>
@@ -16043,6 +16583,7 @@
               </w:rPr>
               <w:t>affe</w:t>
             </w:r>
+            <w:proofErr w:type="spellEnd"/>
           </w:p>
         </w:tc>
         <w:tc>
@@ -16055,9 +16596,6 @@
                 <w:tab w:val="left" w:pos="5175"/>
               </w:tabs>
               <w:jc w:val="center"/>
-              <w:rPr>
-                <w:rFonts w:hint="eastAsia"/>
-              </w:rPr>
             </w:pPr>
           </w:p>
         </w:tc>
@@ -16073,15 +16611,20 @@
                 <w:tab w:val="left" w:pos="5175"/>
               </w:tabs>
               <w:jc w:val="center"/>
-              <w:rPr>
-                <w:rFonts w:hint="eastAsia"/>
-              </w:rPr>
             </w:pPr>
+            <w:proofErr w:type="spellStart"/>
             <w:r>
               <w:rPr>
                 <w:rFonts w:hint="eastAsia"/>
               </w:rPr>
-              <w:t xml:space="preserve">IECABrain </w:t>
+              <w:t>IECABrain</w:t>
+            </w:r>
+            <w:proofErr w:type="spellEnd"/>
+            <w:r>
+              <w:rPr>
+                <w:rFonts w:hint="eastAsia"/>
+              </w:rPr>
+              <w:t xml:space="preserve"> </w:t>
             </w:r>
           </w:p>
         </w:tc>
@@ -16095,9 +16638,6 @@
                 <w:tab w:val="left" w:pos="5175"/>
               </w:tabs>
               <w:jc w:val="center"/>
-              <w:rPr>
-                <w:rFonts w:hint="eastAsia"/>
-              </w:rPr>
             </w:pPr>
           </w:p>
         </w:tc>
@@ -16107,9 +16647,6 @@
     <w:p>
       <w:pPr>
         <w:ind w:firstLine="420"/>
-        <w:rPr>
-          <w:rFonts w:hint="eastAsia"/>
-        </w:rPr>
       </w:pPr>
       <w:r>
         <w:rPr>
@@ -16147,12 +16684,14 @@
         </w:rPr>
         <w:t>平台下，</w:t>
       </w:r>
+      <w:proofErr w:type="spellStart"/>
       <w:r>
         <w:rPr>
           <w:rFonts w:hint="eastAsia"/>
         </w:rPr>
         <w:t>caffe</w:t>
       </w:r>
+      <w:proofErr w:type="spellEnd"/>
       <w:r>
         <w:rPr>
           <w:rFonts w:hint="eastAsia"/>
@@ -16220,13 +16759,7 @@
         <w:t>倍以上。</w:t>
       </w:r>
     </w:p>
-    <w:p>
-      <w:pPr>
-        <w:rPr>
-          <w:rFonts w:hint="eastAsia"/>
-        </w:rPr>
-      </w:pPr>
-    </w:p>
+    <w:p/>
     <w:p>
       <w:pPr>
         <w:pStyle w:val="a3"/>
@@ -16245,11 +16778,6 @@
       </w:r>
     </w:p>
     <w:p>
-      <w:pPr>
-        <w:rPr>
-          <w:rFonts w:hint="eastAsia"/>
-        </w:rPr>
-      </w:pPr>
       <w:r>
         <w:rPr>
           <w:rFonts w:hint="eastAsia"/>
@@ -16285,8 +16813,13 @@
         </w:rPr>
         <w:t>(</w:t>
       </w:r>
-      <w:r>
-        <w:t>Krizhevsky &amp; Hinton, 2009</w:t>
+      <w:proofErr w:type="spellStart"/>
+      <w:r>
+        <w:t>Krizhevsky</w:t>
+      </w:r>
+      <w:proofErr w:type="spellEnd"/>
+      <w:r>
+        <w:t xml:space="preserve"> &amp; Hinton, 2009</w:t>
       </w:r>
       <w:r>
         <w:rPr>
@@ -16927,12 +17460,14 @@
         </w:rPr>
         <w:t>的第三层特征图像。之后采取全连接，使用</w:t>
       </w:r>
+      <w:proofErr w:type="spellStart"/>
       <w:r>
         <w:rPr>
           <w:rFonts w:hint="eastAsia"/>
         </w:rPr>
         <w:t>Softmax</w:t>
       </w:r>
+      <w:proofErr w:type="spellEnd"/>
       <w:r>
         <w:rPr>
           <w:rFonts w:hint="eastAsia"/>
@@ -16993,9 +17528,6 @@
                 <w:tab w:val="left" w:pos="5175"/>
               </w:tabs>
               <w:jc w:val="center"/>
-              <w:rPr>
-                <w:rFonts w:hint="eastAsia"/>
-              </w:rPr>
             </w:pPr>
             <w:r>
               <w:rPr>
@@ -17015,9 +17547,6 @@
                 <w:tab w:val="left" w:pos="5175"/>
               </w:tabs>
               <w:jc w:val="center"/>
-              <w:rPr>
-                <w:rFonts w:hint="eastAsia"/>
-              </w:rPr>
             </w:pPr>
             <w:r>
               <w:rPr>
@@ -17037,15 +17566,26 @@
                 <w:tab w:val="left" w:pos="5175"/>
               </w:tabs>
               <w:jc w:val="center"/>
-              <w:rPr>
-                <w:rFonts w:hint="eastAsia"/>
-              </w:rPr>
             </w:pPr>
             <w:r>
               <w:rPr>
                 <w:rFonts w:hint="eastAsia"/>
               </w:rPr>
-              <w:t>操作后图片通道及大小</w:t>
+              <w:t>操作</w:t>
+            </w:r>
+            <w:proofErr w:type="gramStart"/>
+            <w:r>
+              <w:rPr>
+                <w:rFonts w:hint="eastAsia"/>
+              </w:rPr>
+              <w:t>后图片</w:t>
+            </w:r>
+            <w:proofErr w:type="gramEnd"/>
+            <w:r>
+              <w:rPr>
+                <w:rFonts w:hint="eastAsia"/>
+              </w:rPr>
+              <w:t>通道及大小</w:t>
             </w:r>
           </w:p>
         </w:tc>
@@ -17080,9 +17620,6 @@
                 <w:tab w:val="left" w:pos="5175"/>
               </w:tabs>
               <w:jc w:val="center"/>
-              <w:rPr>
-                <w:rFonts w:hint="eastAsia"/>
-              </w:rPr>
             </w:pPr>
             <w:r>
               <w:rPr>
@@ -17102,9 +17639,6 @@
                 <w:tab w:val="left" w:pos="5175"/>
               </w:tabs>
               <w:jc w:val="center"/>
-              <w:rPr>
-                <w:rFonts w:hint="eastAsia"/>
-              </w:rPr>
             </w:pPr>
             <w:r>
               <w:rPr>
@@ -17126,9 +17660,6 @@
                 <w:tab w:val="left" w:pos="5175"/>
               </w:tabs>
               <w:jc w:val="center"/>
-              <w:rPr>
-                <w:rFonts w:hint="eastAsia"/>
-              </w:rPr>
             </w:pPr>
             <w:r>
               <w:rPr>
@@ -17148,9 +17679,6 @@
                 <w:tab w:val="left" w:pos="5175"/>
               </w:tabs>
               <w:jc w:val="center"/>
-              <w:rPr>
-                <w:rFonts w:hint="eastAsia"/>
-              </w:rPr>
             </w:pPr>
             <w:r>
               <w:rPr>
@@ -17170,9 +17698,6 @@
                 <w:tab w:val="left" w:pos="5175"/>
               </w:tabs>
               <w:jc w:val="center"/>
-              <w:rPr>
-                <w:rFonts w:hint="eastAsia"/>
-              </w:rPr>
             </w:pPr>
             <w:r>
               <w:rPr>
@@ -17197,9 +17722,6 @@
                 <w:tab w:val="left" w:pos="5175"/>
               </w:tabs>
               <w:jc w:val="center"/>
-              <w:rPr>
-                <w:rFonts w:hint="eastAsia"/>
-              </w:rPr>
             </w:pPr>
             <w:r>
               <w:rPr>
@@ -17219,9 +17741,6 @@
                 <w:tab w:val="left" w:pos="5175"/>
               </w:tabs>
               <w:jc w:val="center"/>
-              <w:rPr>
-                <w:rFonts w:hint="eastAsia"/>
-              </w:rPr>
             </w:pPr>
             <w:r>
               <w:rPr>
@@ -17241,9 +17760,6 @@
                 <w:tab w:val="left" w:pos="5175"/>
               </w:tabs>
               <w:jc w:val="center"/>
-              <w:rPr>
-                <w:rFonts w:hint="eastAsia"/>
-              </w:rPr>
             </w:pPr>
             <w:r>
               <w:rPr>
@@ -17268,9 +17784,6 @@
                 <w:tab w:val="left" w:pos="5175"/>
               </w:tabs>
               <w:jc w:val="center"/>
-              <w:rPr>
-                <w:rFonts w:hint="eastAsia"/>
-              </w:rPr>
             </w:pPr>
             <w:r>
               <w:rPr>
@@ -17290,9 +17803,6 @@
                 <w:tab w:val="left" w:pos="5175"/>
               </w:tabs>
               <w:jc w:val="center"/>
-              <w:rPr>
-                <w:rFonts w:hint="eastAsia"/>
-              </w:rPr>
             </w:pPr>
             <w:r>
               <w:rPr>
@@ -17312,9 +17822,6 @@
                 <w:tab w:val="left" w:pos="5175"/>
               </w:tabs>
               <w:jc w:val="center"/>
-              <w:rPr>
-                <w:rFonts w:hint="eastAsia"/>
-              </w:rPr>
             </w:pPr>
           </w:p>
         </w:tc>
@@ -17349,9 +17856,6 @@
                 <w:tab w:val="left" w:pos="5175"/>
               </w:tabs>
               <w:jc w:val="center"/>
-              <w:rPr>
-                <w:rFonts w:hint="eastAsia"/>
-              </w:rPr>
             </w:pPr>
             <w:r>
               <w:rPr>
@@ -17371,9 +17875,6 @@
                 <w:tab w:val="left" w:pos="5175"/>
               </w:tabs>
               <w:jc w:val="center"/>
-              <w:rPr>
-                <w:rFonts w:hint="eastAsia"/>
-              </w:rPr>
             </w:pPr>
             <w:r>
               <w:rPr>
@@ -17398,9 +17899,6 @@
                 <w:tab w:val="left" w:pos="5175"/>
               </w:tabs>
               <w:jc w:val="center"/>
-              <w:rPr>
-                <w:rFonts w:hint="eastAsia"/>
-              </w:rPr>
             </w:pPr>
             <w:r>
               <w:rPr>
@@ -17420,9 +17918,6 @@
                 <w:tab w:val="left" w:pos="5175"/>
               </w:tabs>
               <w:jc w:val="center"/>
-              <w:rPr>
-                <w:rFonts w:hint="eastAsia"/>
-              </w:rPr>
             </w:pPr>
             <w:r>
               <w:rPr>
@@ -17442,9 +17937,6 @@
                 <w:tab w:val="left" w:pos="5175"/>
               </w:tabs>
               <w:jc w:val="center"/>
-              <w:rPr>
-                <w:rFonts w:hint="eastAsia"/>
-              </w:rPr>
             </w:pPr>
             <w:r>
               <w:rPr>
@@ -17469,9 +17961,6 @@
                 <w:tab w:val="left" w:pos="5175"/>
               </w:tabs>
               <w:jc w:val="center"/>
-              <w:rPr>
-                <w:rFonts w:hint="eastAsia"/>
-              </w:rPr>
             </w:pPr>
             <w:r>
               <w:rPr>
@@ -17491,9 +17980,6 @@
                 <w:tab w:val="left" w:pos="5175"/>
               </w:tabs>
               <w:jc w:val="center"/>
-              <w:rPr>
-                <w:rFonts w:hint="eastAsia"/>
-              </w:rPr>
             </w:pPr>
             <w:r>
               <w:rPr>
@@ -17513,9 +17999,6 @@
                 <w:tab w:val="left" w:pos="5175"/>
               </w:tabs>
               <w:jc w:val="center"/>
-              <w:rPr>
-                <w:rFonts w:hint="eastAsia"/>
-              </w:rPr>
             </w:pPr>
           </w:p>
         </w:tc>
@@ -17534,9 +18017,6 @@
                 <w:tab w:val="left" w:pos="5175"/>
               </w:tabs>
               <w:jc w:val="center"/>
-              <w:rPr>
-                <w:rFonts w:hint="eastAsia"/>
-              </w:rPr>
             </w:pPr>
             <w:r>
               <w:rPr>
@@ -17556,9 +18036,6 @@
                 <w:tab w:val="left" w:pos="5175"/>
               </w:tabs>
               <w:jc w:val="center"/>
-              <w:rPr>
-                <w:rFonts w:hint="eastAsia"/>
-              </w:rPr>
             </w:pPr>
             <w:r>
               <w:rPr>
@@ -17578,9 +18055,6 @@
                 <w:tab w:val="left" w:pos="5175"/>
               </w:tabs>
               <w:jc w:val="center"/>
-              <w:rPr>
-                <w:rFonts w:hint="eastAsia"/>
-              </w:rPr>
             </w:pPr>
             <w:r>
               <w:rPr>
@@ -17624,9 +18098,6 @@
                 <w:tab w:val="left" w:pos="5175"/>
               </w:tabs>
               <w:jc w:val="center"/>
-              <w:rPr>
-                <w:rFonts w:hint="eastAsia"/>
-              </w:rPr>
             </w:pPr>
             <w:r>
               <w:rPr>
@@ -17646,9 +18117,6 @@
                 <w:tab w:val="left" w:pos="5175"/>
               </w:tabs>
               <w:jc w:val="center"/>
-              <w:rPr>
-                <w:rFonts w:hint="eastAsia"/>
-              </w:rPr>
             </w:pPr>
             <w:r>
               <w:rPr>
@@ -17673,9 +18141,6 @@
                 <w:tab w:val="left" w:pos="5175"/>
               </w:tabs>
               <w:jc w:val="center"/>
-              <w:rPr>
-                <w:rFonts w:hint="eastAsia"/>
-              </w:rPr>
             </w:pPr>
             <w:r>
               <w:rPr>
@@ -17695,9 +18160,6 @@
                 <w:tab w:val="left" w:pos="5175"/>
               </w:tabs>
               <w:jc w:val="center"/>
-              <w:rPr>
-                <w:rFonts w:hint="eastAsia"/>
-              </w:rPr>
             </w:pPr>
             <w:r>
               <w:rPr>
@@ -17717,9 +18179,6 @@
                 <w:tab w:val="left" w:pos="5175"/>
               </w:tabs>
               <w:jc w:val="center"/>
-              <w:rPr>
-                <w:rFonts w:hint="eastAsia"/>
-              </w:rPr>
             </w:pPr>
             <w:r>
               <w:rPr>
@@ -17744,9 +18203,6 @@
                 <w:tab w:val="left" w:pos="5175"/>
               </w:tabs>
               <w:jc w:val="center"/>
-              <w:rPr>
-                <w:rFonts w:hint="eastAsia"/>
-              </w:rPr>
             </w:pPr>
             <w:r>
               <w:rPr>
@@ -17766,9 +18222,6 @@
                 <w:tab w:val="left" w:pos="5175"/>
               </w:tabs>
               <w:jc w:val="center"/>
-              <w:rPr>
-                <w:rFonts w:hint="eastAsia"/>
-              </w:rPr>
             </w:pPr>
             <w:r>
               <w:rPr>
@@ -17788,9 +18241,6 @@
                 <w:tab w:val="left" w:pos="5175"/>
               </w:tabs>
               <w:jc w:val="center"/>
-              <w:rPr>
-                <w:rFonts w:hint="eastAsia"/>
-              </w:rPr>
             </w:pPr>
           </w:p>
         </w:tc>
@@ -17809,9 +18259,6 @@
                 <w:tab w:val="left" w:pos="5175"/>
               </w:tabs>
               <w:jc w:val="center"/>
-              <w:rPr>
-                <w:rFonts w:hint="eastAsia"/>
-              </w:rPr>
             </w:pPr>
             <w:r>
               <w:rPr>
@@ -17831,9 +18278,6 @@
                 <w:tab w:val="left" w:pos="5175"/>
               </w:tabs>
               <w:jc w:val="center"/>
-              <w:rPr>
-                <w:rFonts w:hint="eastAsia"/>
-              </w:rPr>
             </w:pPr>
             <w:r>
               <w:rPr>
@@ -17853,9 +18297,6 @@
                 <w:tab w:val="left" w:pos="5175"/>
               </w:tabs>
               <w:jc w:val="center"/>
-              <w:rPr>
-                <w:rFonts w:hint="eastAsia"/>
-              </w:rPr>
             </w:pPr>
             <w:r>
               <w:rPr>
@@ -17880,9 +18321,6 @@
                 <w:tab w:val="left" w:pos="5175"/>
               </w:tabs>
               <w:jc w:val="center"/>
-              <w:rPr>
-                <w:rFonts w:hint="eastAsia"/>
-              </w:rPr>
             </w:pPr>
             <w:r>
               <w:rPr>
@@ -17902,16 +18340,15 @@
                 <w:tab w:val="left" w:pos="5175"/>
               </w:tabs>
               <w:jc w:val="center"/>
-              <w:rPr>
-                <w:rFonts w:hint="eastAsia"/>
-              </w:rPr>
             </w:pPr>
+            <w:proofErr w:type="spellStart"/>
             <w:r>
               <w:rPr>
                 <w:rFonts w:hint="eastAsia"/>
               </w:rPr>
               <w:t>Softmax</w:t>
             </w:r>
+            <w:proofErr w:type="spellEnd"/>
           </w:p>
         </w:tc>
         <w:tc>
@@ -17924,9 +18361,6 @@
                 <w:tab w:val="left" w:pos="5175"/>
               </w:tabs>
               <w:jc w:val="center"/>
-              <w:rPr>
-                <w:rFonts w:hint="eastAsia"/>
-              </w:rPr>
             </w:pPr>
             <w:r>
               <w:rPr>
@@ -17941,9 +18375,6 @@
     <w:p>
       <w:pPr>
         <w:ind w:firstLine="420"/>
-        <w:rPr>
-          <w:rFonts w:hint="eastAsia"/>
-        </w:rPr>
       </w:pPr>
     </w:p>
     <w:p>
@@ -17958,7 +18389,21 @@
           <w:rFonts w:hint="eastAsia"/>
         </w:rPr>
         <w:lastRenderedPageBreak/>
-        <w:t>由于采用批训练梯度下降</w:t>
+        <w:t>由于采用</w:t>
+      </w:r>
+      <w:proofErr w:type="gramStart"/>
+      <w:r>
+        <w:rPr>
+          <w:rFonts w:hint="eastAsia"/>
+        </w:rPr>
+        <w:t>批训练</w:t>
+      </w:r>
+      <w:proofErr w:type="gramEnd"/>
+      <w:r>
+        <w:rPr>
+          <w:rFonts w:hint="eastAsia"/>
+        </w:rPr>
+        <w:t>梯度下降</w:t>
       </w:r>
       <w:r>
         <w:rPr>
@@ -17984,12 +18429,14 @@
         </w:rPr>
         <w:t>。目标函数为</w:t>
       </w:r>
+      <w:proofErr w:type="spellStart"/>
       <w:r>
         <w:rPr>
           <w:rFonts w:hint="eastAsia"/>
         </w:rPr>
         <w:t>Logloss</w:t>
       </w:r>
+      <w:proofErr w:type="spellEnd"/>
       <w:r>
         <w:rPr>
           <w:rFonts w:hint="eastAsia"/>
@@ -18136,15 +18583,26 @@
                 <w:tab w:val="left" w:pos="5175"/>
               </w:tabs>
               <w:jc w:val="center"/>
-              <w:rPr>
-                <w:rFonts w:hint="eastAsia"/>
-              </w:rPr>
             </w:pPr>
             <w:r>
               <w:rPr>
                 <w:rFonts w:hint="eastAsia"/>
               </w:rPr>
-              <w:t>Matlab Deeplearning Toolbox</w:t>
+              <w:t xml:space="preserve">Matlab </w:t>
+            </w:r>
+            <w:proofErr w:type="spellStart"/>
+            <w:r>
+              <w:rPr>
+                <w:rFonts w:hint="eastAsia"/>
+              </w:rPr>
+              <w:t>Deeplearning</w:t>
+            </w:r>
+            <w:proofErr w:type="spellEnd"/>
+            <w:r>
+              <w:rPr>
+                <w:rFonts w:hint="eastAsia"/>
+              </w:rPr>
+              <w:t xml:space="preserve"> Toolbox</w:t>
             </w:r>
           </w:p>
         </w:tc>
@@ -18158,52 +18616,6 @@
                 <w:tab w:val="left" w:pos="5175"/>
               </w:tabs>
               <w:jc w:val="center"/>
-              <w:rPr>
-                <w:rFonts w:hint="eastAsia"/>
-              </w:rPr>
-            </w:pPr>
-          </w:p>
-        </w:tc>
-      </w:tr>
-      <w:tr>
-        <w:tc>
-          <w:tcPr>
-            <w:tcW w:w="2835" w:type="dxa"/>
-          </w:tcPr>
-          <w:p>
-            <w:pPr>
-              <w:tabs>
-                <w:tab w:val="left" w:pos="5175"/>
-              </w:tabs>
-              <w:jc w:val="center"/>
-              <w:rPr>
-                <w:rFonts w:hint="eastAsia"/>
-              </w:rPr>
-            </w:pPr>
-            <w:r>
-              <w:t>C</w:t>
-            </w:r>
-            <w:r>
-              <w:rPr>
-                <w:rFonts w:hint="eastAsia"/>
-              </w:rPr>
-              <w:t>affe</w:t>
-            </w:r>
-          </w:p>
-        </w:tc>
-        <w:tc>
-          <w:tcPr>
-            <w:tcW w:w="2835" w:type="dxa"/>
-          </w:tcPr>
-          <w:p>
-            <w:pPr>
-              <w:tabs>
-                <w:tab w:val="left" w:pos="5175"/>
-              </w:tabs>
-              <w:jc w:val="center"/>
-              <w:rPr>
-                <w:rFonts w:hint="eastAsia"/>
-              </w:rPr>
             </w:pPr>
           </w:p>
         </w:tc>
@@ -18220,11 +18632,58 @@
               </w:tabs>
               <w:jc w:val="center"/>
             </w:pPr>
+            <w:proofErr w:type="spellStart"/>
+            <w:r>
+              <w:t>C</w:t>
+            </w:r>
             <w:r>
               <w:rPr>
                 <w:rFonts w:hint="eastAsia"/>
               </w:rPr>
-              <w:t xml:space="preserve">IECABrain </w:t>
+              <w:t>affe</w:t>
+            </w:r>
+            <w:proofErr w:type="spellEnd"/>
+          </w:p>
+        </w:tc>
+        <w:tc>
+          <w:tcPr>
+            <w:tcW w:w="2835" w:type="dxa"/>
+          </w:tcPr>
+          <w:p>
+            <w:pPr>
+              <w:tabs>
+                <w:tab w:val="left" w:pos="5175"/>
+              </w:tabs>
+              <w:jc w:val="center"/>
+            </w:pPr>
+          </w:p>
+        </w:tc>
+      </w:tr>
+      <w:tr>
+        <w:tc>
+          <w:tcPr>
+            <w:tcW w:w="2835" w:type="dxa"/>
+          </w:tcPr>
+          <w:p>
+            <w:pPr>
+              <w:tabs>
+                <w:tab w:val="left" w:pos="5175"/>
+              </w:tabs>
+              <w:jc w:val="center"/>
+            </w:pPr>
+            <w:proofErr w:type="spellStart"/>
+            <w:r>
+              <w:rPr>
+                <w:rFonts w:hint="eastAsia"/>
+              </w:rPr>
+              <w:t>IECABrain</w:t>
+            </w:r>
+            <w:proofErr w:type="spellEnd"/>
+            <w:r>
+              <w:rPr>
+                <w:rFonts w:hint="eastAsia"/>
+              </w:rPr>
+              <w:t xml:space="preserve"> </w:t>
             </w:r>
             <w:r>
               <w:t xml:space="preserve">+ </w:t>
@@ -18256,9 +18715,6 @@
                 <w:tab w:val="left" w:pos="5175"/>
               </w:tabs>
               <w:jc w:val="center"/>
-              <w:rPr>
-                <w:rFonts w:hint="eastAsia"/>
-              </w:rPr>
             </w:pPr>
           </w:p>
         </w:tc>
@@ -18274,15 +18730,20 @@
                 <w:tab w:val="left" w:pos="5175"/>
               </w:tabs>
               <w:jc w:val="center"/>
-              <w:rPr>
-                <w:rFonts w:hint="eastAsia"/>
-              </w:rPr>
             </w:pPr>
+            <w:proofErr w:type="spellStart"/>
             <w:r>
               <w:rPr>
                 <w:rFonts w:hint="eastAsia"/>
               </w:rPr>
-              <w:t xml:space="preserve">IECABrain </w:t>
+              <w:t>IECABrain</w:t>
+            </w:r>
+            <w:proofErr w:type="spellEnd"/>
+            <w:r>
+              <w:rPr>
+                <w:rFonts w:hint="eastAsia"/>
+              </w:rPr>
+              <w:t xml:space="preserve"> </w:t>
             </w:r>
             <w:r>
               <w:t>+</w:t>
@@ -18308,9 +18769,6 @@
                 <w:tab w:val="left" w:pos="5175"/>
               </w:tabs>
               <w:jc w:val="center"/>
-              <w:rPr>
-                <w:rFonts w:hint="eastAsia"/>
-              </w:rPr>
             </w:pPr>
           </w:p>
         </w:tc>
@@ -18318,11 +18776,6 @@
     </w:tbl>
     <w:p/>
     <w:p>
-      <w:pPr>
-        <w:rPr>
-          <w:rFonts w:hint="eastAsia"/>
-        </w:rPr>
-      </w:pPr>
       <w:r>
         <w:tab/>
       </w:r>
@@ -18347,11 +18800,6 @@
     </w:p>
     <w:p/>
     <w:p>
-      <w:pPr>
-        <w:rPr>
-          <w:rFonts w:hint="eastAsia"/>
-        </w:rPr>
-      </w:pPr>
       <w:r>
         <w:rPr>
           <w:rFonts w:hint="eastAsia"/>
@@ -18408,11 +18856,19 @@
       <w:r>
         <w:t>M</w:t>
       </w:r>
-      <w:r>
-        <w:rPr>
-          <w:rFonts w:hint="eastAsia"/>
-        </w:rPr>
-        <w:t>个训练单词，词表大小约为</w:t>
+      <w:proofErr w:type="gramStart"/>
+      <w:r>
+        <w:rPr>
+          <w:rFonts w:hint="eastAsia"/>
+        </w:rPr>
+        <w:t>个</w:t>
+      </w:r>
+      <w:proofErr w:type="gramEnd"/>
+      <w:r>
+        <w:rPr>
+          <w:rFonts w:hint="eastAsia"/>
+        </w:rPr>
+        <w:t>训练单词，词表大小约为</w:t>
       </w:r>
       <w:r>
         <w:rPr>
@@ -18494,12 +18950,14 @@
         </w:rPr>
         <w:t>输出层使用负样本采样法进行</w:t>
       </w:r>
+      <w:proofErr w:type="spellStart"/>
       <w:r>
         <w:rPr>
           <w:rFonts w:hint="eastAsia"/>
         </w:rPr>
         <w:t>softmax</w:t>
       </w:r>
+      <w:proofErr w:type="spellEnd"/>
       <w:r>
         <w:rPr>
           <w:rFonts w:hint="eastAsia"/>
@@ -18567,13 +19025,7 @@
         <w:rPr>
           <w:rFonts w:hint="eastAsia"/>
         </w:rPr>
-        <w:t>6</w:t>
-      </w:r>
-      <w:r>
-        <w:rPr>
-          <w:rFonts w:hint="eastAsia"/>
-        </w:rPr>
-        <w:t>:</w:t>
+        <w:t>6:</w:t>
       </w:r>
       <w:r>
         <w:t xml:space="preserve"> </w:t>
@@ -18628,16 +19080,15 @@
                 <w:tab w:val="left" w:pos="5175"/>
               </w:tabs>
               <w:jc w:val="center"/>
-              <w:rPr>
-                <w:rFonts w:hint="eastAsia"/>
-              </w:rPr>
             </w:pPr>
+            <w:proofErr w:type="spellStart"/>
             <w:r>
               <w:rPr>
                 <w:rFonts w:hint="eastAsia"/>
               </w:rPr>
               <w:t>IECABrain</w:t>
             </w:r>
+            <w:proofErr w:type="spellEnd"/>
             <w:r>
               <w:t xml:space="preserve"> </w:t>
             </w:r>
@@ -18677,9 +19128,6 @@
                 <w:tab w:val="left" w:pos="5175"/>
               </w:tabs>
               <w:jc w:val="center"/>
-              <w:rPr>
-                <w:rFonts w:hint="eastAsia"/>
-              </w:rPr>
             </w:pPr>
           </w:p>
         </w:tc>
@@ -18695,16 +19143,15 @@
                 <w:tab w:val="left" w:pos="5175"/>
               </w:tabs>
               <w:jc w:val="center"/>
-              <w:rPr>
-                <w:rFonts w:hint="eastAsia"/>
-              </w:rPr>
             </w:pPr>
+            <w:proofErr w:type="spellStart"/>
             <w:r>
               <w:rPr>
                 <w:rFonts w:hint="eastAsia"/>
               </w:rPr>
               <w:t>IECABrain</w:t>
             </w:r>
+            <w:proofErr w:type="spellEnd"/>
             <w:r>
               <w:t xml:space="preserve"> </w:t>
             </w:r>
@@ -18744,29 +19191,14 @@
                 <w:tab w:val="left" w:pos="5175"/>
               </w:tabs>
               <w:jc w:val="center"/>
-              <w:rPr>
-                <w:rFonts w:hint="eastAsia"/>
-              </w:rPr>
             </w:pPr>
           </w:p>
         </w:tc>
       </w:tr>
     </w:tbl>
-    <w:p>
-      <w:pPr>
-        <w:rPr>
-          <w:rFonts w:hint="eastAsia"/>
-        </w:rPr>
-      </w:pPr>
-    </w:p>
     <w:p/>
-    <w:p>
-      <w:pPr>
-        <w:rPr>
-          <w:rFonts w:hint="eastAsia"/>
-        </w:rPr>
-      </w:pPr>
-    </w:p>
+    <w:p/>
+    <w:p/>
     <w:p>
       <w:pPr>
         <w:pStyle w:val="a3"/>
@@ -18776,9 +19208,6 @@
         </w:numPr>
         <w:ind w:firstLineChars="0"/>
         <w:jc w:val="center"/>
-        <w:rPr>
-          <w:rFonts w:hint="eastAsia"/>
-        </w:rPr>
       </w:pPr>
       <w:r>
         <w:rPr>
@@ -18789,11 +19218,1068 @@
     </w:p>
     <w:p>
       <w:pPr>
-        <w:ind w:left="420"/>
-        <w:rPr>
-          <w:rFonts w:hint="eastAsia"/>
-        </w:rPr>
-      </w:pPr>
+        <w:ind w:firstLine="420"/>
+      </w:pPr>
+      <w:r>
+        <w:rPr>
+          <w:rFonts w:hint="eastAsia"/>
+        </w:rPr>
+        <w:t>如上文介绍本平台分布式网络的实现，可以将大规模网络或数据集切分到多台主机端进行运行。</w:t>
+      </w:r>
+      <w:r>
+        <w:rPr>
+          <w:rFonts w:hint="eastAsia"/>
+        </w:rPr>
+        <w:t>现用上</w:t>
+      </w:r>
+      <w:r>
+        <w:rPr>
+          <w:rFonts w:hint="eastAsia"/>
+        </w:rPr>
+        <w:t>文</w:t>
+      </w:r>
+      <w:r>
+        <w:rPr>
+          <w:rFonts w:hint="eastAsia"/>
+        </w:rPr>
+        <w:t>所述数据集测试分布式网络实现的性能。</w:t>
+      </w:r>
+    </w:p>
+    <w:p>
+      <w:pPr>
+        <w:pStyle w:val="a3"/>
+        <w:numPr>
+          <w:ilvl w:val="0"/>
+          <w:numId w:val="18"/>
+        </w:numPr>
+        <w:ind w:firstLineChars="0"/>
+      </w:pPr>
+      <w:r>
+        <w:rPr>
+          <w:rFonts w:hint="eastAsia"/>
+        </w:rPr>
+        <w:t>MNIST</w:t>
+      </w:r>
+      <w:r>
+        <w:rPr>
+          <w:rFonts w:hint="eastAsia"/>
+        </w:rPr>
+        <w:t>数据集</w:t>
+      </w:r>
+    </w:p>
+    <w:p>
+      <w:pPr>
+        <w:ind w:firstLine="420"/>
+      </w:pPr>
+      <w:r>
+        <w:rPr>
+          <w:rFonts w:hint="eastAsia"/>
+        </w:rPr>
+        <w:t>在</w:t>
+      </w:r>
+      <w:r>
+        <w:rPr>
+          <w:rFonts w:hint="eastAsia"/>
+        </w:rPr>
+        <w:t>MNIST</w:t>
+      </w:r>
+      <w:r>
+        <w:rPr>
+          <w:rFonts w:hint="eastAsia"/>
+        </w:rPr>
+        <w:t>数据集上，将本章第一节中的网络结构进行切分。如图</w:t>
+      </w:r>
+      <w:r>
+        <w:rPr>
+          <w:rFonts w:hint="eastAsia"/>
+        </w:rPr>
+        <w:t>10</w:t>
+      </w:r>
+      <w:r>
+        <w:rPr>
+          <w:rFonts w:hint="eastAsia"/>
+        </w:rPr>
+        <w:t>所示，将输入层</w:t>
+      </w:r>
+      <w:r>
+        <w:rPr>
+          <w:rFonts w:hint="eastAsia"/>
+        </w:rPr>
+        <w:t>784</w:t>
+      </w:r>
+      <w:r>
+        <w:rPr>
+          <w:rFonts w:hint="eastAsia"/>
+        </w:rPr>
+        <w:t>维切分为</w:t>
+      </w:r>
+      <w:r>
+        <w:rPr>
+          <w:rFonts w:hint="eastAsia"/>
+        </w:rPr>
+        <w:t>2</w:t>
+      </w:r>
+      <w:r>
+        <w:rPr>
+          <w:rFonts w:hint="eastAsia"/>
+        </w:rPr>
+        <w:t>个</w:t>
+      </w:r>
+      <w:r>
+        <w:rPr>
+          <w:rFonts w:hint="eastAsia"/>
+        </w:rPr>
+        <w:t>392</w:t>
+      </w:r>
+      <w:r>
+        <w:rPr>
+          <w:rFonts w:hint="eastAsia"/>
+        </w:rPr>
+        <w:t>维的输入层，将隐含层</w:t>
+      </w:r>
+      <w:r>
+        <w:rPr>
+          <w:rFonts w:hint="eastAsia"/>
+        </w:rPr>
+        <w:t>1024</w:t>
+      </w:r>
+      <w:r>
+        <w:rPr>
+          <w:rFonts w:hint="eastAsia"/>
+        </w:rPr>
+        <w:t>维切分成</w:t>
+      </w:r>
+      <w:r>
+        <w:rPr>
+          <w:rFonts w:hint="eastAsia"/>
+        </w:rPr>
+        <w:t>2</w:t>
+      </w:r>
+      <w:r>
+        <w:rPr>
+          <w:rFonts w:hint="eastAsia"/>
+        </w:rPr>
+        <w:t>个</w:t>
+      </w:r>
+      <w:r>
+        <w:rPr>
+          <w:rFonts w:hint="eastAsia"/>
+        </w:rPr>
+        <w:t>512</w:t>
+      </w:r>
+      <w:r>
+        <w:rPr>
+          <w:rFonts w:hint="eastAsia"/>
+        </w:rPr>
+        <w:t>维的隐含层。总共将该网络切分成</w:t>
+      </w:r>
+      <w:r>
+        <w:rPr>
+          <w:rFonts w:hint="eastAsia"/>
+        </w:rPr>
+        <w:t>7</w:t>
+      </w:r>
+      <w:r>
+        <w:rPr>
+          <w:rFonts w:hint="eastAsia"/>
+        </w:rPr>
+        <w:t>层，</w:t>
+      </w:r>
+      <w:r>
+        <w:rPr>
+          <w:rFonts w:hint="eastAsia"/>
+        </w:rPr>
+        <w:t>并随机分配到</w:t>
+      </w:r>
+      <w:r>
+        <w:rPr>
+          <w:rFonts w:hint="eastAsia"/>
+        </w:rPr>
+        <w:t>4</w:t>
+      </w:r>
+      <w:r>
+        <w:rPr>
+          <w:rFonts w:hint="eastAsia"/>
+        </w:rPr>
+        <w:t>台服务器上进行训练，具体分配见表</w:t>
+      </w:r>
+      <w:r>
+        <w:rPr>
+          <w:rFonts w:hint="eastAsia"/>
+        </w:rPr>
+        <w:t>7</w:t>
+      </w:r>
+      <w:r>
+        <w:rPr>
+          <w:rFonts w:hint="eastAsia"/>
+        </w:rPr>
+        <w:t>。</w:t>
+      </w:r>
+    </w:p>
+    <w:p>
+      <w:pPr>
+        <w:ind w:firstLine="420"/>
+        <w:jc w:val="center"/>
+      </w:pPr>
+      <w:r>
+        <w:rPr>
+          <w:noProof/>
+        </w:rPr>
+        <w:lastRenderedPageBreak/>
+        <w:drawing>
+          <wp:inline distT="0" distB="0" distL="0" distR="0" wp14:anchorId="71126F3A" wp14:editId="5034AB4F">
+            <wp:extent cx="4467225" cy="3686175"/>
+            <wp:effectExtent l="0" t="0" r="9525" b="9525"/>
+            <wp:docPr id="21" name="图片 21"/>
+            <wp:cNvGraphicFramePr>
+              <a:graphicFrameLocks xmlns:a="http://schemas.openxmlformats.org/drawingml/2006/main" noChangeAspect="1"/>
+            </wp:cNvGraphicFramePr>
+            <a:graphic xmlns:a="http://schemas.openxmlformats.org/drawingml/2006/main">
+              <a:graphicData uri="http://schemas.openxmlformats.org/drawingml/2006/picture">
+                <pic:pic xmlns:pic="http://schemas.openxmlformats.org/drawingml/2006/picture">
+                  <pic:nvPicPr>
+                    <pic:cNvPr id="1" name=""/>
+                    <pic:cNvPicPr/>
+                  </pic:nvPicPr>
+                  <pic:blipFill>
+                    <a:blip r:embed="rId27"/>
+                    <a:stretch>
+                      <a:fillRect/>
+                    </a:stretch>
+                  </pic:blipFill>
+                  <pic:spPr>
+                    <a:xfrm>
+                      <a:off x="0" y="0"/>
+                      <a:ext cx="4467225" cy="3686175"/>
+                    </a:xfrm>
+                    <a:prstGeom prst="rect">
+                      <a:avLst/>
+                    </a:prstGeom>
+                  </pic:spPr>
+                </pic:pic>
+              </a:graphicData>
+            </a:graphic>
+          </wp:inline>
+        </w:drawing>
+      </w:r>
+    </w:p>
+    <w:p>
+      <w:pPr>
+        <w:ind w:firstLine="420"/>
+        <w:jc w:val="center"/>
+      </w:pPr>
+      <w:r>
+        <w:rPr>
+          <w:rFonts w:hint="eastAsia"/>
+        </w:rPr>
+        <w:t>图</w:t>
+      </w:r>
+      <w:r>
+        <w:rPr>
+          <w:rFonts w:hint="eastAsia"/>
+        </w:rPr>
+        <w:t>10</w:t>
+      </w:r>
+      <w:r>
+        <w:t xml:space="preserve"> </w:t>
+      </w:r>
+      <w:r>
+        <w:rPr>
+          <w:rFonts w:hint="eastAsia"/>
+        </w:rPr>
+        <w:t>分布式</w:t>
+      </w:r>
+      <w:r>
+        <w:rPr>
+          <w:rFonts w:hint="eastAsia"/>
+        </w:rPr>
+        <w:t>MNIST</w:t>
+      </w:r>
+      <w:r>
+        <w:rPr>
+          <w:rFonts w:hint="eastAsia"/>
+        </w:rPr>
+        <w:t>全连接网络</w:t>
+      </w:r>
+    </w:p>
+    <w:p>
+      <w:pPr>
+        <w:ind w:firstLine="420"/>
+        <w:jc w:val="center"/>
+        <w:rPr>
+          <w:rFonts w:hint="eastAsia"/>
+        </w:rPr>
+      </w:pPr>
+    </w:p>
+    <w:p>
+      <w:pPr>
+        <w:tabs>
+          <w:tab w:val="left" w:pos="5175"/>
+        </w:tabs>
+        <w:ind w:firstLineChars="200" w:firstLine="420"/>
+        <w:jc w:val="center"/>
+      </w:pPr>
+      <w:r>
+        <w:rPr>
+          <w:rFonts w:hint="eastAsia"/>
+        </w:rPr>
+        <w:t>表</w:t>
+      </w:r>
+      <w:r>
+        <w:rPr>
+          <w:rFonts w:hint="eastAsia"/>
+        </w:rPr>
+        <w:t>7</w:t>
+      </w:r>
+      <w:r>
+        <w:rPr>
+          <w:rFonts w:hint="eastAsia"/>
+        </w:rPr>
+        <w:t>:</w:t>
+      </w:r>
+      <w:r>
+        <w:t xml:space="preserve"> </w:t>
+      </w:r>
+      <w:r>
+        <w:rPr>
+          <w:rFonts w:hint="eastAsia"/>
+        </w:rPr>
+        <w:t>分布式</w:t>
+      </w:r>
+      <w:r>
+        <w:rPr>
+          <w:rFonts w:hint="eastAsia"/>
+        </w:rPr>
+        <w:t>MNIST</w:t>
+      </w:r>
+      <w:r>
+        <w:rPr>
+          <w:rFonts w:hint="eastAsia"/>
+        </w:rPr>
+        <w:t>网络与服务器分配</w:t>
+      </w:r>
+    </w:p>
+    <w:tbl>
+      <w:tblPr>
+        <w:tblStyle w:val="a6"/>
+        <w:tblW w:w="0" w:type="auto"/>
+        <w:tblInd w:w="1313" w:type="dxa"/>
+        <w:tblLook w:val="04A0" w:firstRow="1" w:lastRow="0" w:firstColumn="1" w:lastColumn="0" w:noHBand="0" w:noVBand="1"/>
+      </w:tblPr>
+      <w:tblGrid>
+        <w:gridCol w:w="1436"/>
+        <w:gridCol w:w="794"/>
+        <w:gridCol w:w="793"/>
+        <w:gridCol w:w="792"/>
+        <w:gridCol w:w="792"/>
+        <w:gridCol w:w="792"/>
+        <w:gridCol w:w="792"/>
+        <w:gridCol w:w="792"/>
+      </w:tblGrid>
+      <w:tr>
+        <w:tc>
+          <w:tcPr>
+            <w:tcW w:w="1436" w:type="dxa"/>
+          </w:tcPr>
+          <w:p>
+            <w:pPr>
+              <w:tabs>
+                <w:tab w:val="left" w:pos="5175"/>
+              </w:tabs>
+              <w:jc w:val="center"/>
+            </w:pPr>
+            <w:r>
+              <w:rPr>
+                <w:rFonts w:hint="eastAsia"/>
+              </w:rPr>
+              <w:t>层编号</w:t>
+            </w:r>
+          </w:p>
+        </w:tc>
+        <w:tc>
+          <w:tcPr>
+            <w:tcW w:w="794" w:type="dxa"/>
+          </w:tcPr>
+          <w:p>
+            <w:pPr>
+              <w:tabs>
+                <w:tab w:val="left" w:pos="5175"/>
+              </w:tabs>
+              <w:jc w:val="center"/>
+            </w:pPr>
+            <w:r>
+              <w:rPr>
+                <w:rFonts w:hint="eastAsia"/>
+              </w:rPr>
+              <w:t>0</w:t>
+            </w:r>
+          </w:p>
+        </w:tc>
+        <w:tc>
+          <w:tcPr>
+            <w:tcW w:w="793" w:type="dxa"/>
+          </w:tcPr>
+          <w:p>
+            <w:pPr>
+              <w:tabs>
+                <w:tab w:val="left" w:pos="5175"/>
+              </w:tabs>
+              <w:jc w:val="center"/>
+            </w:pPr>
+            <w:r>
+              <w:rPr>
+                <w:rFonts w:hint="eastAsia"/>
+              </w:rPr>
+              <w:t>1</w:t>
+            </w:r>
+          </w:p>
+        </w:tc>
+        <w:tc>
+          <w:tcPr>
+            <w:tcW w:w="792" w:type="dxa"/>
+          </w:tcPr>
+          <w:p>
+            <w:pPr>
+              <w:tabs>
+                <w:tab w:val="left" w:pos="5175"/>
+              </w:tabs>
+              <w:jc w:val="center"/>
+            </w:pPr>
+            <w:r>
+              <w:rPr>
+                <w:rFonts w:hint="eastAsia"/>
+              </w:rPr>
+              <w:t>2</w:t>
+            </w:r>
+          </w:p>
+        </w:tc>
+        <w:tc>
+          <w:tcPr>
+            <w:tcW w:w="792" w:type="dxa"/>
+          </w:tcPr>
+          <w:p>
+            <w:pPr>
+              <w:tabs>
+                <w:tab w:val="left" w:pos="5175"/>
+              </w:tabs>
+              <w:jc w:val="center"/>
+            </w:pPr>
+            <w:r>
+              <w:rPr>
+                <w:rFonts w:hint="eastAsia"/>
+              </w:rPr>
+              <w:t>3</w:t>
+            </w:r>
+          </w:p>
+        </w:tc>
+        <w:tc>
+          <w:tcPr>
+            <w:tcW w:w="792" w:type="dxa"/>
+          </w:tcPr>
+          <w:p>
+            <w:pPr>
+              <w:tabs>
+                <w:tab w:val="left" w:pos="5175"/>
+              </w:tabs>
+              <w:jc w:val="center"/>
+            </w:pPr>
+            <w:r>
+              <w:rPr>
+                <w:rFonts w:hint="eastAsia"/>
+              </w:rPr>
+              <w:t>4</w:t>
+            </w:r>
+          </w:p>
+        </w:tc>
+        <w:tc>
+          <w:tcPr>
+            <w:tcW w:w="792" w:type="dxa"/>
+          </w:tcPr>
+          <w:p>
+            <w:pPr>
+              <w:tabs>
+                <w:tab w:val="left" w:pos="5175"/>
+              </w:tabs>
+              <w:jc w:val="center"/>
+            </w:pPr>
+            <w:r>
+              <w:rPr>
+                <w:rFonts w:hint="eastAsia"/>
+              </w:rPr>
+              <w:t>5</w:t>
+            </w:r>
+          </w:p>
+        </w:tc>
+        <w:tc>
+          <w:tcPr>
+            <w:tcW w:w="792" w:type="dxa"/>
+          </w:tcPr>
+          <w:p>
+            <w:pPr>
+              <w:tabs>
+                <w:tab w:val="left" w:pos="5175"/>
+              </w:tabs>
+              <w:jc w:val="center"/>
+            </w:pPr>
+            <w:r>
+              <w:rPr>
+                <w:rFonts w:hint="eastAsia"/>
+              </w:rPr>
+              <w:t>6</w:t>
+            </w:r>
+          </w:p>
+        </w:tc>
+      </w:tr>
+      <w:tr>
+        <w:tc>
+          <w:tcPr>
+            <w:tcW w:w="1436" w:type="dxa"/>
+          </w:tcPr>
+          <w:p>
+            <w:pPr>
+              <w:tabs>
+                <w:tab w:val="left" w:pos="5175"/>
+              </w:tabs>
+              <w:jc w:val="center"/>
+            </w:pPr>
+            <w:r>
+              <w:rPr>
+                <w:rFonts w:hint="eastAsia"/>
+              </w:rPr>
+              <w:t>服务器编号</w:t>
+            </w:r>
+          </w:p>
+        </w:tc>
+        <w:tc>
+          <w:tcPr>
+            <w:tcW w:w="794" w:type="dxa"/>
+          </w:tcPr>
+          <w:p>
+            <w:pPr>
+              <w:tabs>
+                <w:tab w:val="left" w:pos="5175"/>
+              </w:tabs>
+              <w:jc w:val="center"/>
+            </w:pPr>
+            <w:r>
+              <w:rPr>
+                <w:rFonts w:hint="eastAsia"/>
+              </w:rPr>
+              <w:t>2</w:t>
+            </w:r>
+          </w:p>
+        </w:tc>
+        <w:tc>
+          <w:tcPr>
+            <w:tcW w:w="793" w:type="dxa"/>
+          </w:tcPr>
+          <w:p>
+            <w:pPr>
+              <w:tabs>
+                <w:tab w:val="left" w:pos="5175"/>
+              </w:tabs>
+              <w:jc w:val="center"/>
+            </w:pPr>
+            <w:r>
+              <w:rPr>
+                <w:rFonts w:hint="eastAsia"/>
+              </w:rPr>
+              <w:t>3</w:t>
+            </w:r>
+          </w:p>
+        </w:tc>
+        <w:tc>
+          <w:tcPr>
+            <w:tcW w:w="792" w:type="dxa"/>
+          </w:tcPr>
+          <w:p>
+            <w:pPr>
+              <w:tabs>
+                <w:tab w:val="left" w:pos="5175"/>
+              </w:tabs>
+              <w:jc w:val="center"/>
+            </w:pPr>
+            <w:r>
+              <w:rPr>
+                <w:rFonts w:hint="eastAsia"/>
+              </w:rPr>
+              <w:t>0</w:t>
+            </w:r>
+          </w:p>
+        </w:tc>
+        <w:tc>
+          <w:tcPr>
+            <w:tcW w:w="792" w:type="dxa"/>
+          </w:tcPr>
+          <w:p>
+            <w:pPr>
+              <w:tabs>
+                <w:tab w:val="left" w:pos="5175"/>
+              </w:tabs>
+              <w:jc w:val="center"/>
+            </w:pPr>
+            <w:r>
+              <w:rPr>
+                <w:rFonts w:hint="eastAsia"/>
+              </w:rPr>
+              <w:t>2</w:t>
+            </w:r>
+          </w:p>
+        </w:tc>
+        <w:tc>
+          <w:tcPr>
+            <w:tcW w:w="792" w:type="dxa"/>
+          </w:tcPr>
+          <w:p>
+            <w:pPr>
+              <w:tabs>
+                <w:tab w:val="left" w:pos="5175"/>
+              </w:tabs>
+              <w:jc w:val="center"/>
+            </w:pPr>
+            <w:r>
+              <w:rPr>
+                <w:rFonts w:hint="eastAsia"/>
+              </w:rPr>
+              <w:t>1</w:t>
+            </w:r>
+          </w:p>
+        </w:tc>
+        <w:tc>
+          <w:tcPr>
+            <w:tcW w:w="792" w:type="dxa"/>
+          </w:tcPr>
+          <w:p>
+            <w:pPr>
+              <w:tabs>
+                <w:tab w:val="left" w:pos="5175"/>
+              </w:tabs>
+              <w:jc w:val="center"/>
+            </w:pPr>
+            <w:r>
+              <w:rPr>
+                <w:rFonts w:hint="eastAsia"/>
+              </w:rPr>
+              <w:t>3</w:t>
+            </w:r>
+          </w:p>
+        </w:tc>
+        <w:tc>
+          <w:tcPr>
+            <w:tcW w:w="792" w:type="dxa"/>
+          </w:tcPr>
+          <w:p>
+            <w:pPr>
+              <w:tabs>
+                <w:tab w:val="left" w:pos="5175"/>
+              </w:tabs>
+              <w:jc w:val="center"/>
+            </w:pPr>
+            <w:r>
+              <w:rPr>
+                <w:rFonts w:hint="eastAsia"/>
+              </w:rPr>
+              <w:t>0</w:t>
+            </w:r>
+          </w:p>
+        </w:tc>
+      </w:tr>
+    </w:tbl>
+    <w:p/>
+    <w:p>
+      <w:pPr>
+        <w:rPr>
+          <w:rFonts w:hint="eastAsia"/>
+        </w:rPr>
+      </w:pPr>
+      <w:r>
+        <w:tab/>
+      </w:r>
+      <w:r>
+        <w:rPr>
+          <w:rFonts w:hint="eastAsia"/>
+        </w:rPr>
+        <w:t>网络基本配置同本章第一节中实验，测试迭代次数为</w:t>
+      </w:r>
+      <w:r>
+        <w:rPr>
+          <w:rFonts w:hint="eastAsia"/>
+        </w:rPr>
+        <w:t>1</w:t>
+      </w:r>
+      <w:r>
+        <w:rPr>
+          <w:rFonts w:hint="eastAsia"/>
+        </w:rPr>
+        <w:t>，测试结果见表</w:t>
+      </w:r>
+      <w:r>
+        <w:rPr>
+          <w:rFonts w:hint="eastAsia"/>
+        </w:rPr>
+        <w:t>8</w:t>
+      </w:r>
+      <w:r>
+        <w:rPr>
+          <w:rFonts w:hint="eastAsia"/>
+        </w:rPr>
+        <w:t>。</w:t>
+      </w:r>
+    </w:p>
+    <w:p>
+      <w:pPr>
+        <w:tabs>
+          <w:tab w:val="left" w:pos="5175"/>
+        </w:tabs>
+        <w:ind w:firstLineChars="200" w:firstLine="420"/>
+        <w:jc w:val="center"/>
+      </w:pPr>
+      <w:r>
+        <w:rPr>
+          <w:rFonts w:hint="eastAsia"/>
+        </w:rPr>
+        <w:t>表</w:t>
+      </w:r>
+      <w:r>
+        <w:rPr>
+          <w:rFonts w:hint="eastAsia"/>
+        </w:rPr>
+        <w:t>8</w:t>
+      </w:r>
+      <w:r>
+        <w:rPr>
+          <w:rFonts w:hint="eastAsia"/>
+        </w:rPr>
+        <w:t>:</w:t>
+      </w:r>
+      <w:r>
+        <w:t xml:space="preserve"> </w:t>
+      </w:r>
+      <w:r>
+        <w:rPr>
+          <w:rFonts w:hint="eastAsia"/>
+        </w:rPr>
+        <w:t>MNIST</w:t>
+      </w:r>
+      <w:r>
+        <w:rPr>
+          <w:rFonts w:hint="eastAsia"/>
+        </w:rPr>
+        <w:t>分布式实验</w:t>
+      </w:r>
+      <w:r>
+        <w:t xml:space="preserve"> </w:t>
+      </w:r>
+    </w:p>
+    <w:tbl>
+      <w:tblPr>
+        <w:tblStyle w:val="a6"/>
+        <w:tblW w:w="0" w:type="auto"/>
+        <w:tblInd w:w="1313" w:type="dxa"/>
+        <w:tblLook w:val="04A0" w:firstRow="1" w:lastRow="0" w:firstColumn="1" w:lastColumn="0" w:noHBand="0" w:noVBand="1"/>
+      </w:tblPr>
+      <w:tblGrid>
+        <w:gridCol w:w="2835"/>
+        <w:gridCol w:w="2835"/>
+      </w:tblGrid>
+      <w:tr>
+        <w:tc>
+          <w:tcPr>
+            <w:tcW w:w="2835" w:type="dxa"/>
+          </w:tcPr>
+          <w:p>
+            <w:pPr>
+              <w:tabs>
+                <w:tab w:val="left" w:pos="5175"/>
+              </w:tabs>
+              <w:jc w:val="center"/>
+            </w:pPr>
+            <w:proofErr w:type="spellStart"/>
+            <w:r>
+              <w:rPr>
+                <w:rFonts w:hint="eastAsia"/>
+              </w:rPr>
+              <w:t>IECABrain</w:t>
+            </w:r>
+            <w:proofErr w:type="spellEnd"/>
+            <w:r>
+              <w:t xml:space="preserve"> </w:t>
+            </w:r>
+          </w:p>
+        </w:tc>
+        <w:tc>
+          <w:tcPr>
+            <w:tcW w:w="2835" w:type="dxa"/>
+          </w:tcPr>
+          <w:p>
+            <w:pPr>
+              <w:tabs>
+                <w:tab w:val="left" w:pos="5175"/>
+              </w:tabs>
+              <w:jc w:val="center"/>
+            </w:pPr>
+          </w:p>
+        </w:tc>
+      </w:tr>
+    </w:tbl>
+    <w:p/>
+    <w:p>
+      <w:r>
+        <w:rPr>
+          <w:rFonts w:hint="eastAsia"/>
+        </w:rPr>
+        <w:t>二、</w:t>
+      </w:r>
+      <w:r>
+        <w:rPr>
+          <w:rFonts w:hint="eastAsia"/>
+        </w:rPr>
+        <w:t>enwiki9</w:t>
+      </w:r>
+      <w:r>
+        <w:rPr>
+          <w:rFonts w:hint="eastAsia"/>
+        </w:rPr>
+        <w:t>数据集</w:t>
+      </w:r>
+    </w:p>
+    <w:p>
+      <w:r>
+        <w:tab/>
+      </w:r>
+      <w:r>
+        <w:rPr>
+          <w:rFonts w:hint="eastAsia"/>
+        </w:rPr>
+        <w:t>在</w:t>
+      </w:r>
+      <w:r>
+        <w:rPr>
+          <w:rFonts w:hint="eastAsia"/>
+        </w:rPr>
+        <w:t>word2vec</w:t>
+      </w:r>
+      <w:r>
+        <w:rPr>
+          <w:rFonts w:hint="eastAsia"/>
+        </w:rPr>
+        <w:t>实验中也可进行分布式实验，当数据集过大，导致词表长度过大、输入输出层已经无法被储存在单台服务器的内存或单块显卡的显存中时，可以将输入输出层进行切分，放到多台服务器中，进行</w:t>
+      </w:r>
+      <w:r>
+        <w:rPr>
+          <w:rFonts w:hint="eastAsia"/>
+        </w:rPr>
+        <w:t>大规模</w:t>
+      </w:r>
+      <w:r>
+        <w:rPr>
+          <w:rFonts w:hint="eastAsia"/>
+        </w:rPr>
+        <w:t>分布式</w:t>
+      </w:r>
+      <w:r>
+        <w:rPr>
+          <w:rFonts w:hint="eastAsia"/>
+        </w:rPr>
+        <w:t>文本</w:t>
+      </w:r>
+      <w:r>
+        <w:rPr>
+          <w:rFonts w:hint="eastAsia"/>
+        </w:rPr>
+        <w:t>的</w:t>
+      </w:r>
+      <w:r>
+        <w:rPr>
+          <w:rFonts w:hint="eastAsia"/>
+        </w:rPr>
+        <w:t>学习与</w:t>
+      </w:r>
+      <w:r>
+        <w:rPr>
+          <w:rFonts w:hint="eastAsia"/>
+        </w:rPr>
+        <w:t>训练。</w:t>
+      </w:r>
+    </w:p>
+    <w:p>
+      <w:r>
+        <w:tab/>
+      </w:r>
+      <w:r>
+        <w:rPr>
+          <w:rFonts w:hint="eastAsia"/>
+        </w:rPr>
+        <w:t>在</w:t>
+      </w:r>
+      <w:r>
+        <w:rPr>
+          <w:rFonts w:hint="eastAsia"/>
+        </w:rPr>
+        <w:t>enwiki9</w:t>
+      </w:r>
+      <w:r>
+        <w:rPr>
+          <w:rFonts w:hint="eastAsia"/>
+        </w:rPr>
+        <w:t>数据集上，将本章第二节的网络结构的输入层平分为</w:t>
+      </w:r>
+      <w:r>
+        <w:rPr>
+          <w:rFonts w:hint="eastAsia"/>
+        </w:rPr>
+        <w:t>2</w:t>
+      </w:r>
+      <w:r>
+        <w:rPr>
+          <w:rFonts w:hint="eastAsia"/>
+        </w:rPr>
+        <w:t>层，分别放到两台不同的服务器上，输出层同样进行切分，放到两台不同的服务器上，以此结构进行分布式网络的训练。</w:t>
+      </w:r>
+    </w:p>
+    <w:p>
+      <w:pPr>
+        <w:rPr>
+          <w:rFonts w:hint="eastAsia"/>
+        </w:rPr>
+      </w:pPr>
+      <w:r>
+        <w:tab/>
+      </w:r>
+      <w:r>
+        <w:rPr>
+          <w:rFonts w:hint="eastAsia"/>
+        </w:rPr>
+        <w:t>网络基本配置同本章第二节中的实验，测试迭代次数为</w:t>
+      </w:r>
+      <w:r>
+        <w:rPr>
+          <w:rFonts w:hint="eastAsia"/>
+        </w:rPr>
+        <w:t>1</w:t>
+      </w:r>
+      <w:r>
+        <w:rPr>
+          <w:rFonts w:hint="eastAsia"/>
+        </w:rPr>
+        <w:t>，测试结果见表</w:t>
+      </w:r>
+      <w:r>
+        <w:rPr>
+          <w:rFonts w:hint="eastAsia"/>
+        </w:rPr>
+        <w:t>9</w:t>
+      </w:r>
+      <w:r>
+        <w:rPr>
+          <w:rFonts w:hint="eastAsia"/>
+        </w:rPr>
+        <w:t>。</w:t>
+      </w:r>
+    </w:p>
+    <w:p>
+      <w:pPr>
+        <w:tabs>
+          <w:tab w:val="left" w:pos="5175"/>
+        </w:tabs>
+        <w:ind w:firstLineChars="200" w:firstLine="420"/>
+        <w:jc w:val="center"/>
+      </w:pPr>
+      <w:r>
+        <w:rPr>
+          <w:rFonts w:hint="eastAsia"/>
+        </w:rPr>
+        <w:t>表</w:t>
+      </w:r>
+      <w:r>
+        <w:rPr>
+          <w:rFonts w:hint="eastAsia"/>
+        </w:rPr>
+        <w:t>9</w:t>
+      </w:r>
+      <w:r>
+        <w:rPr>
+          <w:rFonts w:hint="eastAsia"/>
+        </w:rPr>
+        <w:t>:</w:t>
+      </w:r>
+      <w:r>
+        <w:t xml:space="preserve"> </w:t>
+      </w:r>
+      <w:r>
+        <w:t>enwiki9</w:t>
+      </w:r>
+      <w:r>
+        <w:rPr>
+          <w:rFonts w:hint="eastAsia"/>
+        </w:rPr>
+        <w:t>分布式实验</w:t>
+      </w:r>
+      <w:r>
+        <w:t xml:space="preserve"> </w:t>
+      </w:r>
+    </w:p>
+    <w:tbl>
+      <w:tblPr>
+        <w:tblStyle w:val="a6"/>
+        <w:tblW w:w="0" w:type="auto"/>
+        <w:tblInd w:w="1313" w:type="dxa"/>
+        <w:tblLook w:val="04A0" w:firstRow="1" w:lastRow="0" w:firstColumn="1" w:lastColumn="0" w:noHBand="0" w:noVBand="1"/>
+      </w:tblPr>
+      <w:tblGrid>
+        <w:gridCol w:w="2835"/>
+        <w:gridCol w:w="2835"/>
+      </w:tblGrid>
+      <w:tr>
+        <w:tc>
+          <w:tcPr>
+            <w:tcW w:w="2835" w:type="dxa"/>
+          </w:tcPr>
+          <w:p>
+            <w:pPr>
+              <w:tabs>
+                <w:tab w:val="left" w:pos="5175"/>
+              </w:tabs>
+              <w:jc w:val="center"/>
+            </w:pPr>
+            <w:proofErr w:type="spellStart"/>
+            <w:r>
+              <w:rPr>
+                <w:rFonts w:hint="eastAsia"/>
+              </w:rPr>
+              <w:t>IECABrain</w:t>
+            </w:r>
+            <w:proofErr w:type="spellEnd"/>
+            <w:r>
+              <w:t xml:space="preserve"> </w:t>
+            </w:r>
+          </w:p>
+        </w:tc>
+        <w:tc>
+          <w:tcPr>
+            <w:tcW w:w="2835" w:type="dxa"/>
+          </w:tcPr>
+          <w:p>
+            <w:pPr>
+              <w:tabs>
+                <w:tab w:val="left" w:pos="5175"/>
+              </w:tabs>
+              <w:jc w:val="center"/>
+            </w:pPr>
+          </w:p>
+        </w:tc>
+      </w:tr>
+    </w:tbl>
+    <w:p>
+      <w:r>
+        <w:tab/>
+      </w:r>
+      <w:r>
+        <w:rPr>
+          <w:rFonts w:hint="eastAsia"/>
+        </w:rPr>
+        <w:t>由此可见，本文所述神经网络平台对用于大规模文本学习的分布式网络的训练支持良好。</w:t>
+      </w:r>
       <w:bookmarkStart w:id="9" w:name="_GoBack"/>
       <w:bookmarkEnd w:id="9"/>
     </w:p>
@@ -18801,18 +20287,6 @@
     <w:p/>
     <w:p/>
     <w:p/>
-    <w:p/>
-    <w:p/>
-    <w:p/>
-    <w:p/>
-    <w:p/>
-    <w:p>
-      <w:pPr>
-        <w:rPr>
-          <w:rFonts w:hint="eastAsia"/>
-        </w:rPr>
-      </w:pPr>
-    </w:p>
     <w:sectPr>
       <w:pgSz w:w="11906" w:h="16838"/>
       <w:pgMar w:top="1440" w:right="1800" w:bottom="1440" w:left="1800" w:header="851" w:footer="992" w:gutter="0"/>
@@ -22081,6 +23555,7 @@
   <w:style w:type="character" w:default="1" w:styleId="a0">
     <w:name w:val="Default Paragraph Font"/>
     <w:uiPriority w:val="1"/>
+    <w:semiHidden/>
     <w:unhideWhenUsed/>
   </w:style>
   <w:style w:type="table" w:default="1" w:styleId="a1">
@@ -22440,7 +23915,7 @@
 </file>
 
 <file path=customXml/itemProps1.xml><?xml version="1.0" encoding="utf-8"?>
-<ds:datastoreItem xmlns:ds="http://schemas.openxmlformats.org/officeDocument/2006/customXml" ds:itemID="{62763F2D-D24D-4666-AF1E-24AAB11BB181}">
+<ds:datastoreItem xmlns:ds="http://schemas.openxmlformats.org/officeDocument/2006/customXml" ds:itemID="{3CC19DFB-B49B-4EAB-AE2A-FACE159F3470}">
   <ds:schemaRefs>
     <ds:schemaRef ds:uri="http://schemas.openxmlformats.org/officeDocument/2006/bibliography"/>
   </ds:schemaRefs>

</xml_diff>